<commit_message>
Add conclusions for exercises
</commit_message>
<xml_diff>
--- a/HW6/hw6.docx
+++ b/HW6/hw6.docx
@@ -1669,7 +1669,8 @@
       </w:pPr>
       <w:r>
         <w:rPr>
-          <w:lang w:val="en-US"/>
+          <w:noProof/>
+          <w:lang w:eastAsia="ru-RU"/>
         </w:rPr>
         <w:drawing>
           <wp:inline distT="0" distB="0" distL="0" distR="0" wp14:anchorId="507D6A4C" wp14:editId="6D695CCA">
@@ -3155,6 +3156,10 @@
     </w:p>
     <w:p>
       <w:r>
+        <w:rPr>
+          <w:noProof/>
+          <w:lang w:eastAsia="ru-RU"/>
+        </w:rPr>
         <w:drawing>
           <wp:inline distT="0" distB="0" distL="0" distR="0" wp14:anchorId="7946138B" wp14:editId="1CF2B3FB">
             <wp:extent cx="2876951" cy="1676634"/>
@@ -6751,6 +6756,7 @@
           <w:rFonts w:ascii="Consolas" w:hAnsi="Consolas" w:cs="Consolas"/>
           <w:sz w:val="19"/>
           <w:szCs w:val="19"/>
+          <w:lang w:val="en-US"/>
         </w:rPr>
       </w:pPr>
       <w:r>
@@ -6761,408 +6767,6 @@
           <w:lang w:val="en-US"/>
         </w:rPr>
         <w:tab/>
-      </w:r>
-      <w:r>
-        <w:rPr>
-          <w:rFonts w:ascii="Consolas" w:hAnsi="Consolas" w:cs="Consolas"/>
-          <w:color w:val="0000FF"/>
-          <w:sz w:val="19"/>
-          <w:szCs w:val="19"/>
-        </w:rPr>
-        <w:t>FROM</w:t>
-      </w:r>
-      <w:r>
-        <w:rPr>
-          <w:rFonts w:ascii="Consolas" w:hAnsi="Consolas" w:cs="Consolas"/>
-          <w:sz w:val="19"/>
-          <w:szCs w:val="19"/>
-        </w:rPr>
-        <w:t xml:space="preserve"> </w:t>
-      </w:r>
-      <w:proofErr w:type="spellStart"/>
-      <w:r>
-        <w:rPr>
-          <w:rFonts w:ascii="Consolas" w:hAnsi="Consolas" w:cs="Consolas"/>
-          <w:sz w:val="19"/>
-          <w:szCs w:val="19"/>
-        </w:rPr>
-        <w:t>boston</w:t>
-      </w:r>
-      <w:proofErr w:type="spellEnd"/>
-    </w:p>
-    <w:p>
-      <w:pPr>
-        <w:autoSpaceDE w:val="0"/>
-        <w:autoSpaceDN w:val="0"/>
-        <w:adjustRightInd w:val="0"/>
-        <w:spacing w:after="0" w:line="240" w:lineRule="auto"/>
-        <w:rPr>
-          <w:rFonts w:ascii="Consolas" w:hAnsi="Consolas" w:cs="Consolas"/>
-          <w:sz w:val="19"/>
-          <w:szCs w:val="19"/>
-        </w:rPr>
-      </w:pPr>
-      <w:r>
-        <w:rPr>
-          <w:rFonts w:ascii="Consolas" w:hAnsi="Consolas" w:cs="Consolas"/>
-          <w:sz w:val="19"/>
-          <w:szCs w:val="19"/>
-        </w:rPr>
-        <w:tab/>
-      </w:r>
-      <w:r>
-        <w:rPr>
-          <w:rFonts w:ascii="Consolas" w:hAnsi="Consolas" w:cs="Consolas"/>
-          <w:color w:val="0000FF"/>
-          <w:sz w:val="19"/>
-          <w:szCs w:val="19"/>
-        </w:rPr>
-        <w:t>UNION</w:t>
-      </w:r>
-      <w:r>
-        <w:rPr>
-          <w:rFonts w:ascii="Consolas" w:hAnsi="Consolas" w:cs="Consolas"/>
-          <w:sz w:val="19"/>
-          <w:szCs w:val="19"/>
-        </w:rPr>
-        <w:t xml:space="preserve"> </w:t>
-      </w:r>
-      <w:r>
-        <w:rPr>
-          <w:rFonts w:ascii="Consolas" w:hAnsi="Consolas" w:cs="Consolas"/>
-          <w:color w:val="0000FF"/>
-          <w:sz w:val="19"/>
-          <w:szCs w:val="19"/>
-        </w:rPr>
-        <w:t>SELECT</w:t>
-      </w:r>
-    </w:p>
-    <w:p>
-      <w:pPr>
-        <w:autoSpaceDE w:val="0"/>
-        <w:autoSpaceDN w:val="0"/>
-        <w:adjustRightInd w:val="0"/>
-        <w:spacing w:after="0" w:line="240" w:lineRule="auto"/>
-        <w:rPr>
-          <w:rFonts w:ascii="Consolas" w:hAnsi="Consolas" w:cs="Consolas"/>
-          <w:sz w:val="19"/>
-          <w:szCs w:val="19"/>
-          <w:lang w:val="en-US"/>
-        </w:rPr>
-      </w:pPr>
-      <w:r>
-        <w:rPr>
-          <w:rFonts w:ascii="Consolas" w:hAnsi="Consolas" w:cs="Consolas"/>
-          <w:sz w:val="19"/>
-          <w:szCs w:val="19"/>
-        </w:rPr>
-        <w:tab/>
-      </w:r>
-      <w:r>
-        <w:rPr>
-          <w:rFonts w:ascii="Consolas" w:hAnsi="Consolas" w:cs="Consolas"/>
-          <w:color w:val="FF0000"/>
-          <w:sz w:val="19"/>
-          <w:szCs w:val="19"/>
-          <w:lang w:val="en-US"/>
-        </w:rPr>
-        <w:t>'CHAS'</w:t>
-      </w:r>
-      <w:r>
-        <w:rPr>
-          <w:rFonts w:ascii="Consolas" w:hAnsi="Consolas" w:cs="Consolas"/>
-          <w:sz w:val="19"/>
-          <w:szCs w:val="19"/>
-          <w:lang w:val="en-US"/>
-        </w:rPr>
-        <w:t xml:space="preserve"> </w:t>
-      </w:r>
-      <w:r>
-        <w:rPr>
-          <w:rFonts w:ascii="Consolas" w:hAnsi="Consolas" w:cs="Consolas"/>
-          <w:color w:val="0000FF"/>
-          <w:sz w:val="19"/>
-          <w:szCs w:val="19"/>
-          <w:lang w:val="en-US"/>
-        </w:rPr>
-        <w:t>AS</w:t>
-      </w:r>
-      <w:r>
-        <w:rPr>
-          <w:rFonts w:ascii="Consolas" w:hAnsi="Consolas" w:cs="Consolas"/>
-          <w:sz w:val="19"/>
-          <w:szCs w:val="19"/>
-          <w:lang w:val="en-US"/>
-        </w:rPr>
-        <w:t xml:space="preserve"> </w:t>
-      </w:r>
-      <w:proofErr w:type="spellStart"/>
-      <w:r>
-        <w:rPr>
-          <w:rFonts w:ascii="Consolas" w:hAnsi="Consolas" w:cs="Consolas"/>
-          <w:sz w:val="19"/>
-          <w:szCs w:val="19"/>
-          <w:lang w:val="en-US"/>
-        </w:rPr>
-        <w:t>Column_name</w:t>
-      </w:r>
-      <w:proofErr w:type="spellEnd"/>
-    </w:p>
-    <w:p>
-      <w:pPr>
-        <w:autoSpaceDE w:val="0"/>
-        <w:autoSpaceDN w:val="0"/>
-        <w:adjustRightInd w:val="0"/>
-        <w:spacing w:after="0" w:line="240" w:lineRule="auto"/>
-        <w:rPr>
-          <w:rFonts w:ascii="Consolas" w:hAnsi="Consolas" w:cs="Consolas"/>
-          <w:sz w:val="19"/>
-          <w:szCs w:val="19"/>
-          <w:lang w:val="en-US"/>
-        </w:rPr>
-      </w:pPr>
-      <w:r>
-        <w:rPr>
-          <w:rFonts w:ascii="Consolas" w:hAnsi="Consolas" w:cs="Consolas"/>
-          <w:sz w:val="19"/>
-          <w:szCs w:val="19"/>
-          <w:lang w:val="en-US"/>
-        </w:rPr>
-        <w:tab/>
-      </w:r>
-      <w:r>
-        <w:rPr>
-          <w:rFonts w:ascii="Consolas" w:hAnsi="Consolas" w:cs="Consolas"/>
-          <w:color w:val="808080"/>
-          <w:sz w:val="19"/>
-          <w:szCs w:val="19"/>
-          <w:lang w:val="en-US"/>
-        </w:rPr>
-        <w:t>,(</w:t>
-      </w:r>
-    </w:p>
-    <w:p>
-      <w:pPr>
-        <w:autoSpaceDE w:val="0"/>
-        <w:autoSpaceDN w:val="0"/>
-        <w:adjustRightInd w:val="0"/>
-        <w:spacing w:after="0" w:line="240" w:lineRule="auto"/>
-        <w:rPr>
-          <w:rFonts w:ascii="Consolas" w:hAnsi="Consolas" w:cs="Consolas"/>
-          <w:sz w:val="19"/>
-          <w:szCs w:val="19"/>
-          <w:lang w:val="en-US"/>
-        </w:rPr>
-      </w:pPr>
-      <w:r>
-        <w:rPr>
-          <w:rFonts w:ascii="Consolas" w:hAnsi="Consolas" w:cs="Consolas"/>
-          <w:color w:val="0000FF"/>
-          <w:sz w:val="19"/>
-          <w:szCs w:val="19"/>
-          <w:lang w:val="en-US"/>
-        </w:rPr>
-        <w:tab/>
-      </w:r>
-      <w:r>
-        <w:rPr>
-          <w:rFonts w:ascii="Consolas" w:hAnsi="Consolas" w:cs="Consolas"/>
-          <w:color w:val="0000FF"/>
-          <w:sz w:val="19"/>
-          <w:szCs w:val="19"/>
-          <w:lang w:val="en-US"/>
-        </w:rPr>
-        <w:tab/>
-      </w:r>
-      <w:r>
-        <w:rPr>
-          <w:rFonts w:ascii="Consolas" w:hAnsi="Consolas" w:cs="Consolas"/>
-          <w:color w:val="808080"/>
-          <w:sz w:val="19"/>
-          <w:szCs w:val="19"/>
-          <w:lang w:val="en-US"/>
-        </w:rPr>
-        <w:t>(</w:t>
-      </w:r>
-      <w:r>
-        <w:rPr>
-          <w:rFonts w:ascii="Consolas" w:hAnsi="Consolas" w:cs="Consolas"/>
-          <w:color w:val="0000FF"/>
-          <w:sz w:val="19"/>
-          <w:szCs w:val="19"/>
-          <w:lang w:val="en-US"/>
-        </w:rPr>
-        <w:t>SELECT</w:t>
-      </w:r>
-      <w:r>
-        <w:rPr>
-          <w:rFonts w:ascii="Consolas" w:hAnsi="Consolas" w:cs="Consolas"/>
-          <w:sz w:val="19"/>
-          <w:szCs w:val="19"/>
-          <w:lang w:val="en-US"/>
-        </w:rPr>
-        <w:t xml:space="preserve"> </w:t>
-      </w:r>
-      <w:proofErr w:type="gramStart"/>
-      <w:r>
-        <w:rPr>
-          <w:rFonts w:ascii="Consolas" w:hAnsi="Consolas" w:cs="Consolas"/>
-          <w:color w:val="FF00FF"/>
-          <w:sz w:val="19"/>
-          <w:szCs w:val="19"/>
-          <w:lang w:val="en-US"/>
-        </w:rPr>
-        <w:t>MAX</w:t>
-      </w:r>
-      <w:r>
-        <w:rPr>
-          <w:rFonts w:ascii="Consolas" w:hAnsi="Consolas" w:cs="Consolas"/>
-          <w:color w:val="808080"/>
-          <w:sz w:val="19"/>
-          <w:szCs w:val="19"/>
-          <w:lang w:val="en-US"/>
-        </w:rPr>
-        <w:t>(</w:t>
-      </w:r>
-      <w:proofErr w:type="gramEnd"/>
-      <w:r>
-        <w:rPr>
-          <w:rFonts w:ascii="Consolas" w:hAnsi="Consolas" w:cs="Consolas"/>
-          <w:sz w:val="19"/>
-          <w:szCs w:val="19"/>
-          <w:lang w:val="en-US"/>
-        </w:rPr>
-        <w:t>CHAS</w:t>
-      </w:r>
-      <w:r>
-        <w:rPr>
-          <w:rFonts w:ascii="Consolas" w:hAnsi="Consolas" w:cs="Consolas"/>
-          <w:color w:val="808080"/>
-          <w:sz w:val="19"/>
-          <w:szCs w:val="19"/>
-          <w:lang w:val="en-US"/>
-        </w:rPr>
-        <w:t>)</w:t>
-      </w:r>
-      <w:r>
-        <w:rPr>
-          <w:rFonts w:ascii="Consolas" w:hAnsi="Consolas" w:cs="Consolas"/>
-          <w:sz w:val="19"/>
-          <w:szCs w:val="19"/>
-          <w:lang w:val="en-US"/>
-        </w:rPr>
-        <w:t xml:space="preserve"> </w:t>
-      </w:r>
-      <w:r>
-        <w:rPr>
-          <w:rFonts w:ascii="Consolas" w:hAnsi="Consolas" w:cs="Consolas"/>
-          <w:color w:val="0000FF"/>
-          <w:sz w:val="19"/>
-          <w:szCs w:val="19"/>
-          <w:lang w:val="en-US"/>
-        </w:rPr>
-        <w:t>FROM</w:t>
-      </w:r>
-    </w:p>
-    <w:p>
-      <w:pPr>
-        <w:autoSpaceDE w:val="0"/>
-        <w:autoSpaceDN w:val="0"/>
-        <w:adjustRightInd w:val="0"/>
-        <w:spacing w:after="0" w:line="240" w:lineRule="auto"/>
-        <w:rPr>
-          <w:rFonts w:ascii="Consolas" w:hAnsi="Consolas" w:cs="Consolas"/>
-          <w:sz w:val="19"/>
-          <w:szCs w:val="19"/>
-          <w:lang w:val="en-US"/>
-        </w:rPr>
-      </w:pPr>
-      <w:r>
-        <w:rPr>
-          <w:rFonts w:ascii="Consolas" w:hAnsi="Consolas" w:cs="Consolas"/>
-          <w:color w:val="0000FF"/>
-          <w:sz w:val="19"/>
-          <w:szCs w:val="19"/>
-          <w:lang w:val="en-US"/>
-        </w:rPr>
-        <w:tab/>
-      </w:r>
-      <w:r>
-        <w:rPr>
-          <w:rFonts w:ascii="Consolas" w:hAnsi="Consolas" w:cs="Consolas"/>
-          <w:color w:val="0000FF"/>
-          <w:sz w:val="19"/>
-          <w:szCs w:val="19"/>
-          <w:lang w:val="en-US"/>
-        </w:rPr>
-        <w:tab/>
-      </w:r>
-      <w:r>
-        <w:rPr>
-          <w:rFonts w:ascii="Consolas" w:hAnsi="Consolas" w:cs="Consolas"/>
-          <w:color w:val="808080"/>
-          <w:sz w:val="19"/>
-          <w:szCs w:val="19"/>
-          <w:lang w:val="en-US"/>
-        </w:rPr>
-        <w:t>(</w:t>
-      </w:r>
-      <w:r>
-        <w:rPr>
-          <w:rFonts w:ascii="Consolas" w:hAnsi="Consolas" w:cs="Consolas"/>
-          <w:color w:val="0000FF"/>
-          <w:sz w:val="19"/>
-          <w:szCs w:val="19"/>
-          <w:lang w:val="en-US"/>
-        </w:rPr>
-        <w:t>SELECT</w:t>
-      </w:r>
-      <w:r>
-        <w:rPr>
-          <w:rFonts w:ascii="Consolas" w:hAnsi="Consolas" w:cs="Consolas"/>
-          <w:sz w:val="19"/>
-          <w:szCs w:val="19"/>
-          <w:lang w:val="en-US"/>
-        </w:rPr>
-        <w:t xml:space="preserve"> </w:t>
-      </w:r>
-      <w:r>
-        <w:rPr>
-          <w:rFonts w:ascii="Consolas" w:hAnsi="Consolas" w:cs="Consolas"/>
-          <w:color w:val="0000FF"/>
-          <w:sz w:val="19"/>
-          <w:szCs w:val="19"/>
-          <w:lang w:val="en-US"/>
-        </w:rPr>
-        <w:t>TOP</w:t>
-      </w:r>
-      <w:r>
-        <w:rPr>
-          <w:rFonts w:ascii="Consolas" w:hAnsi="Consolas" w:cs="Consolas"/>
-          <w:sz w:val="19"/>
-          <w:szCs w:val="19"/>
-          <w:lang w:val="en-US"/>
-        </w:rPr>
-        <w:t xml:space="preserve"> 50 </w:t>
-      </w:r>
-      <w:r>
-        <w:rPr>
-          <w:rFonts w:ascii="Consolas" w:hAnsi="Consolas" w:cs="Consolas"/>
-          <w:color w:val="0000FF"/>
-          <w:sz w:val="19"/>
-          <w:szCs w:val="19"/>
-          <w:lang w:val="en-US"/>
-        </w:rPr>
-        <w:t>PERCENT</w:t>
-      </w:r>
-      <w:r>
-        <w:rPr>
-          <w:rFonts w:ascii="Consolas" w:hAnsi="Consolas" w:cs="Consolas"/>
-          <w:sz w:val="19"/>
-          <w:szCs w:val="19"/>
-          <w:lang w:val="en-US"/>
-        </w:rPr>
-        <w:t xml:space="preserve"> CHAS </w:t>
       </w:r>
       <w:r>
         <w:rPr>
@@ -7196,62 +6800,90 @@
       </w:r>
       <w:proofErr w:type="spellEnd"/>
       <w:proofErr w:type="gramEnd"/>
-      <w:r>
-        <w:rPr>
-          <w:rFonts w:ascii="Consolas" w:hAnsi="Consolas" w:cs="Consolas"/>
-          <w:sz w:val="19"/>
-          <w:szCs w:val="19"/>
-          <w:lang w:val="en-US"/>
-        </w:rPr>
-        <w:t xml:space="preserve"> </w:t>
-      </w:r>
-      <w:r>
-        <w:rPr>
-          <w:rFonts w:ascii="Consolas" w:hAnsi="Consolas" w:cs="Consolas"/>
-          <w:color w:val="0000FF"/>
-          <w:sz w:val="19"/>
-          <w:szCs w:val="19"/>
-          <w:lang w:val="en-US"/>
-        </w:rPr>
-        <w:t>ORDER</w:t>
-      </w:r>
-      <w:r>
-        <w:rPr>
-          <w:rFonts w:ascii="Consolas" w:hAnsi="Consolas" w:cs="Consolas"/>
-          <w:sz w:val="19"/>
-          <w:szCs w:val="19"/>
-          <w:lang w:val="en-US"/>
-        </w:rPr>
-        <w:t xml:space="preserve"> </w:t>
-      </w:r>
-      <w:r>
-        <w:rPr>
-          <w:rFonts w:ascii="Consolas" w:hAnsi="Consolas" w:cs="Consolas"/>
-          <w:color w:val="0000FF"/>
-          <w:sz w:val="19"/>
-          <w:szCs w:val="19"/>
-          <w:lang w:val="en-US"/>
-        </w:rPr>
-        <w:t>BY</w:t>
-      </w:r>
-      <w:r>
-        <w:rPr>
-          <w:rFonts w:ascii="Consolas" w:hAnsi="Consolas" w:cs="Consolas"/>
-          <w:sz w:val="19"/>
-          <w:szCs w:val="19"/>
-          <w:lang w:val="en-US"/>
-        </w:rPr>
-        <w:t xml:space="preserve"> CHAS</w:t>
-      </w:r>
-      <w:r>
-        <w:rPr>
-          <w:rFonts w:ascii="Consolas" w:hAnsi="Consolas" w:cs="Consolas"/>
-          <w:color w:val="808080"/>
-          <w:sz w:val="19"/>
-          <w:szCs w:val="19"/>
-          <w:lang w:val="en-US"/>
-        </w:rPr>
-        <w:t>)</w:t>
+    </w:p>
+    <w:p>
+      <w:pPr>
+        <w:autoSpaceDE w:val="0"/>
+        <w:autoSpaceDN w:val="0"/>
+        <w:adjustRightInd w:val="0"/>
+        <w:spacing w:after="0" w:line="240" w:lineRule="auto"/>
+        <w:rPr>
+          <w:rFonts w:ascii="Consolas" w:hAnsi="Consolas" w:cs="Consolas"/>
+          <w:sz w:val="19"/>
+          <w:szCs w:val="19"/>
+          <w:lang w:val="en-US"/>
+        </w:rPr>
+      </w:pPr>
+      <w:r>
+        <w:rPr>
+          <w:rFonts w:ascii="Consolas" w:hAnsi="Consolas" w:cs="Consolas"/>
+          <w:sz w:val="19"/>
+          <w:szCs w:val="19"/>
+          <w:lang w:val="en-US"/>
+        </w:rPr>
+        <w:tab/>
+      </w:r>
+      <w:r>
+        <w:rPr>
+          <w:rFonts w:ascii="Consolas" w:hAnsi="Consolas" w:cs="Consolas"/>
+          <w:color w:val="0000FF"/>
+          <w:sz w:val="19"/>
+          <w:szCs w:val="19"/>
+          <w:lang w:val="en-US"/>
+        </w:rPr>
+        <w:t>UNION</w:t>
+      </w:r>
+      <w:r>
+        <w:rPr>
+          <w:rFonts w:ascii="Consolas" w:hAnsi="Consolas" w:cs="Consolas"/>
+          <w:sz w:val="19"/>
+          <w:szCs w:val="19"/>
+          <w:lang w:val="en-US"/>
+        </w:rPr>
+        <w:t xml:space="preserve"> </w:t>
+      </w:r>
+      <w:r>
+        <w:rPr>
+          <w:rFonts w:ascii="Consolas" w:hAnsi="Consolas" w:cs="Consolas"/>
+          <w:color w:val="0000FF"/>
+          <w:sz w:val="19"/>
+          <w:szCs w:val="19"/>
+          <w:lang w:val="en-US"/>
+        </w:rPr>
+        <w:t>SELECT</w:t>
+      </w:r>
+    </w:p>
+    <w:p>
+      <w:pPr>
+        <w:autoSpaceDE w:val="0"/>
+        <w:autoSpaceDN w:val="0"/>
+        <w:adjustRightInd w:val="0"/>
+        <w:spacing w:after="0" w:line="240" w:lineRule="auto"/>
+        <w:rPr>
+          <w:rFonts w:ascii="Consolas" w:hAnsi="Consolas" w:cs="Consolas"/>
+          <w:sz w:val="19"/>
+          <w:szCs w:val="19"/>
+          <w:lang w:val="en-US"/>
+        </w:rPr>
+      </w:pPr>
+      <w:r>
+        <w:rPr>
+          <w:rFonts w:ascii="Consolas" w:hAnsi="Consolas" w:cs="Consolas"/>
+          <w:sz w:val="19"/>
+          <w:szCs w:val="19"/>
+          <w:lang w:val="en-US"/>
+        </w:rPr>
+        <w:tab/>
+      </w:r>
+      <w:r>
+        <w:rPr>
+          <w:rFonts w:ascii="Consolas" w:hAnsi="Consolas" w:cs="Consolas"/>
+          <w:color w:val="FF0000"/>
+          <w:sz w:val="19"/>
+          <w:szCs w:val="19"/>
+          <w:lang w:val="en-US"/>
+        </w:rPr>
+        <w:t>'CHAS'</w:t>
       </w:r>
       <w:r>
         <w:rPr>
@@ -7289,19 +6921,9 @@
           <w:szCs w:val="19"/>
           <w:lang w:val="en-US"/>
         </w:rPr>
-        <w:t>BottomHalf</w:t>
+        <w:t>Column_name</w:t>
       </w:r>
       <w:proofErr w:type="spellEnd"/>
-      <w:r>
-        <w:rPr>
-          <w:rFonts w:ascii="Consolas" w:hAnsi="Consolas" w:cs="Consolas"/>
-          <w:color w:val="808080"/>
-          <w:sz w:val="19"/>
-          <w:szCs w:val="19"/>
-          <w:lang w:val="en-US"/>
-        </w:rPr>
-        <w:t>)</w:t>
-      </w:r>
     </w:p>
     <w:p>
       <w:pPr>
@@ -7328,6 +6950,31 @@
       <w:r>
         <w:rPr>
           <w:rFonts w:ascii="Consolas" w:hAnsi="Consolas" w:cs="Consolas"/>
+          <w:color w:val="808080"/>
+          <w:sz w:val="19"/>
+          <w:szCs w:val="19"/>
+          <w:lang w:val="en-US"/>
+        </w:rPr>
+        <w:t>,(</w:t>
+      </w:r>
+    </w:p>
+    <w:p>
+      <w:pPr>
+        <w:autoSpaceDE w:val="0"/>
+        <w:autoSpaceDN w:val="0"/>
+        <w:adjustRightInd w:val="0"/>
+        <w:spacing w:after="0" w:line="240" w:lineRule="auto"/>
+        <w:rPr>
+          <w:rFonts w:ascii="Consolas" w:hAnsi="Consolas" w:cs="Consolas"/>
+          <w:sz w:val="19"/>
+          <w:szCs w:val="19"/>
+          <w:lang w:val="en-US"/>
+        </w:rPr>
+      </w:pPr>
+      <w:r>
+        <w:rPr>
+          <w:rFonts w:ascii="Consolas" w:hAnsi="Consolas" w:cs="Consolas"/>
+          <w:color w:val="0000FF"/>
           <w:sz w:val="19"/>
           <w:szCs w:val="19"/>
           <w:lang w:val="en-US"/>
@@ -7337,30 +6984,6 @@
       <w:r>
         <w:rPr>
           <w:rFonts w:ascii="Consolas" w:hAnsi="Consolas" w:cs="Consolas"/>
-          <w:color w:val="808080"/>
-          <w:sz w:val="19"/>
-          <w:szCs w:val="19"/>
-          <w:lang w:val="en-US"/>
-        </w:rPr>
-        <w:t>+</w:t>
-      </w:r>
-    </w:p>
-    <w:p>
-      <w:pPr>
-        <w:autoSpaceDE w:val="0"/>
-        <w:autoSpaceDN w:val="0"/>
-        <w:adjustRightInd w:val="0"/>
-        <w:spacing w:after="0" w:line="240" w:lineRule="auto"/>
-        <w:rPr>
-          <w:rFonts w:ascii="Consolas" w:hAnsi="Consolas" w:cs="Consolas"/>
-          <w:sz w:val="19"/>
-          <w:szCs w:val="19"/>
-          <w:lang w:val="en-US"/>
-        </w:rPr>
-      </w:pPr>
-      <w:r>
-        <w:rPr>
-          <w:rFonts w:ascii="Consolas" w:hAnsi="Consolas" w:cs="Consolas"/>
           <w:color w:val="0000FF"/>
           <w:sz w:val="19"/>
           <w:szCs w:val="19"/>
@@ -7371,16 +6994,6 @@
       <w:r>
         <w:rPr>
           <w:rFonts w:ascii="Consolas" w:hAnsi="Consolas" w:cs="Consolas"/>
-          <w:color w:val="0000FF"/>
-          <w:sz w:val="19"/>
-          <w:szCs w:val="19"/>
-          <w:lang w:val="en-US"/>
-        </w:rPr>
-        <w:tab/>
-      </w:r>
-      <w:r>
-        <w:rPr>
-          <w:rFonts w:ascii="Consolas" w:hAnsi="Consolas" w:cs="Consolas"/>
           <w:color w:val="808080"/>
           <w:sz w:val="19"/>
           <w:szCs w:val="19"/>
@@ -7416,7 +7029,7 @@
           <w:szCs w:val="19"/>
           <w:lang w:val="en-US"/>
         </w:rPr>
-        <w:t>MIN</w:t>
+        <w:t>MAX</w:t>
       </w:r>
       <w:r>
         <w:rPr>
@@ -7645,293 +7258,332 @@
           <w:szCs w:val="19"/>
           <w:lang w:val="en-US"/>
         </w:rPr>
+        <w:t xml:space="preserve"> CHAS</w:t>
+      </w:r>
+      <w:r>
+        <w:rPr>
+          <w:rFonts w:ascii="Consolas" w:hAnsi="Consolas" w:cs="Consolas"/>
+          <w:color w:val="808080"/>
+          <w:sz w:val="19"/>
+          <w:szCs w:val="19"/>
+          <w:lang w:val="en-US"/>
+        </w:rPr>
+        <w:t>)</w:t>
+      </w:r>
+      <w:r>
+        <w:rPr>
+          <w:rFonts w:ascii="Consolas" w:hAnsi="Consolas" w:cs="Consolas"/>
+          <w:sz w:val="19"/>
+          <w:szCs w:val="19"/>
+          <w:lang w:val="en-US"/>
+        </w:rPr>
+        <w:t xml:space="preserve"> </w:t>
+      </w:r>
+      <w:r>
+        <w:rPr>
+          <w:rFonts w:ascii="Consolas" w:hAnsi="Consolas" w:cs="Consolas"/>
+          <w:color w:val="0000FF"/>
+          <w:sz w:val="19"/>
+          <w:szCs w:val="19"/>
+          <w:lang w:val="en-US"/>
+        </w:rPr>
+        <w:t>AS</w:t>
+      </w:r>
+      <w:r>
+        <w:rPr>
+          <w:rFonts w:ascii="Consolas" w:hAnsi="Consolas" w:cs="Consolas"/>
+          <w:sz w:val="19"/>
+          <w:szCs w:val="19"/>
+          <w:lang w:val="en-US"/>
+        </w:rPr>
+        <w:t xml:space="preserve"> </w:t>
+      </w:r>
+      <w:proofErr w:type="spellStart"/>
+      <w:r>
+        <w:rPr>
+          <w:rFonts w:ascii="Consolas" w:hAnsi="Consolas" w:cs="Consolas"/>
+          <w:sz w:val="19"/>
+          <w:szCs w:val="19"/>
+          <w:lang w:val="en-US"/>
+        </w:rPr>
+        <w:t>BottomHalf</w:t>
+      </w:r>
+      <w:proofErr w:type="spellEnd"/>
+      <w:r>
+        <w:rPr>
+          <w:rFonts w:ascii="Consolas" w:hAnsi="Consolas" w:cs="Consolas"/>
+          <w:color w:val="808080"/>
+          <w:sz w:val="19"/>
+          <w:szCs w:val="19"/>
+          <w:lang w:val="en-US"/>
+        </w:rPr>
+        <w:t>)</w:t>
+      </w:r>
+    </w:p>
+    <w:p>
+      <w:pPr>
+        <w:autoSpaceDE w:val="0"/>
+        <w:autoSpaceDN w:val="0"/>
+        <w:adjustRightInd w:val="0"/>
+        <w:spacing w:after="0" w:line="240" w:lineRule="auto"/>
+        <w:rPr>
+          <w:rFonts w:ascii="Consolas" w:hAnsi="Consolas" w:cs="Consolas"/>
+          <w:sz w:val="19"/>
+          <w:szCs w:val="19"/>
+          <w:lang w:val="en-US"/>
+        </w:rPr>
+      </w:pPr>
+      <w:r>
+        <w:rPr>
+          <w:rFonts w:ascii="Consolas" w:hAnsi="Consolas" w:cs="Consolas"/>
+          <w:sz w:val="19"/>
+          <w:szCs w:val="19"/>
+          <w:lang w:val="en-US"/>
+        </w:rPr>
+        <w:tab/>
+      </w:r>
+      <w:r>
+        <w:rPr>
+          <w:rFonts w:ascii="Consolas" w:hAnsi="Consolas" w:cs="Consolas"/>
+          <w:sz w:val="19"/>
+          <w:szCs w:val="19"/>
+          <w:lang w:val="en-US"/>
+        </w:rPr>
+        <w:tab/>
+      </w:r>
+      <w:r>
+        <w:rPr>
+          <w:rFonts w:ascii="Consolas" w:hAnsi="Consolas" w:cs="Consolas"/>
+          <w:color w:val="808080"/>
+          <w:sz w:val="19"/>
+          <w:szCs w:val="19"/>
+          <w:lang w:val="en-US"/>
+        </w:rPr>
+        <w:t>+</w:t>
+      </w:r>
+    </w:p>
+    <w:p>
+      <w:pPr>
+        <w:autoSpaceDE w:val="0"/>
+        <w:autoSpaceDN w:val="0"/>
+        <w:adjustRightInd w:val="0"/>
+        <w:spacing w:after="0" w:line="240" w:lineRule="auto"/>
+        <w:rPr>
+          <w:rFonts w:ascii="Consolas" w:hAnsi="Consolas" w:cs="Consolas"/>
+          <w:sz w:val="19"/>
+          <w:szCs w:val="19"/>
+          <w:lang w:val="en-US"/>
+        </w:rPr>
+      </w:pPr>
+      <w:r>
+        <w:rPr>
+          <w:rFonts w:ascii="Consolas" w:hAnsi="Consolas" w:cs="Consolas"/>
+          <w:color w:val="0000FF"/>
+          <w:sz w:val="19"/>
+          <w:szCs w:val="19"/>
+          <w:lang w:val="en-US"/>
+        </w:rPr>
+        <w:tab/>
+      </w:r>
+      <w:r>
+        <w:rPr>
+          <w:rFonts w:ascii="Consolas" w:hAnsi="Consolas" w:cs="Consolas"/>
+          <w:color w:val="0000FF"/>
+          <w:sz w:val="19"/>
+          <w:szCs w:val="19"/>
+          <w:lang w:val="en-US"/>
+        </w:rPr>
+        <w:tab/>
+      </w:r>
+      <w:r>
+        <w:rPr>
+          <w:rFonts w:ascii="Consolas" w:hAnsi="Consolas" w:cs="Consolas"/>
+          <w:color w:val="808080"/>
+          <w:sz w:val="19"/>
+          <w:szCs w:val="19"/>
+          <w:lang w:val="en-US"/>
+        </w:rPr>
+        <w:t>(</w:t>
+      </w:r>
+      <w:r>
+        <w:rPr>
+          <w:rFonts w:ascii="Consolas" w:hAnsi="Consolas" w:cs="Consolas"/>
+          <w:color w:val="0000FF"/>
+          <w:sz w:val="19"/>
+          <w:szCs w:val="19"/>
+          <w:lang w:val="en-US"/>
+        </w:rPr>
+        <w:t>SELECT</w:t>
+      </w:r>
+      <w:r>
+        <w:rPr>
+          <w:rFonts w:ascii="Consolas" w:hAnsi="Consolas" w:cs="Consolas"/>
+          <w:sz w:val="19"/>
+          <w:szCs w:val="19"/>
+          <w:lang w:val="en-US"/>
+        </w:rPr>
+        <w:t xml:space="preserve"> </w:t>
+      </w:r>
+      <w:proofErr w:type="gramStart"/>
+      <w:r>
+        <w:rPr>
+          <w:rFonts w:ascii="Consolas" w:hAnsi="Consolas" w:cs="Consolas"/>
+          <w:color w:val="FF00FF"/>
+          <w:sz w:val="19"/>
+          <w:szCs w:val="19"/>
+          <w:lang w:val="en-US"/>
+        </w:rPr>
+        <w:t>MIN</w:t>
+      </w:r>
+      <w:r>
+        <w:rPr>
+          <w:rFonts w:ascii="Consolas" w:hAnsi="Consolas" w:cs="Consolas"/>
+          <w:color w:val="808080"/>
+          <w:sz w:val="19"/>
+          <w:szCs w:val="19"/>
+          <w:lang w:val="en-US"/>
+        </w:rPr>
+        <w:t>(</w:t>
+      </w:r>
+      <w:proofErr w:type="gramEnd"/>
+      <w:r>
+        <w:rPr>
+          <w:rFonts w:ascii="Consolas" w:hAnsi="Consolas" w:cs="Consolas"/>
+          <w:sz w:val="19"/>
+          <w:szCs w:val="19"/>
+          <w:lang w:val="en-US"/>
+        </w:rPr>
+        <w:t>CHAS</w:t>
+      </w:r>
+      <w:r>
+        <w:rPr>
+          <w:rFonts w:ascii="Consolas" w:hAnsi="Consolas" w:cs="Consolas"/>
+          <w:color w:val="808080"/>
+          <w:sz w:val="19"/>
+          <w:szCs w:val="19"/>
+          <w:lang w:val="en-US"/>
+        </w:rPr>
+        <w:t>)</w:t>
+      </w:r>
+      <w:r>
+        <w:rPr>
+          <w:rFonts w:ascii="Consolas" w:hAnsi="Consolas" w:cs="Consolas"/>
+          <w:sz w:val="19"/>
+          <w:szCs w:val="19"/>
+          <w:lang w:val="en-US"/>
+        </w:rPr>
+        <w:t xml:space="preserve"> </w:t>
+      </w:r>
+      <w:r>
+        <w:rPr>
+          <w:rFonts w:ascii="Consolas" w:hAnsi="Consolas" w:cs="Consolas"/>
+          <w:color w:val="0000FF"/>
+          <w:sz w:val="19"/>
+          <w:szCs w:val="19"/>
+          <w:lang w:val="en-US"/>
+        </w:rPr>
+        <w:t>FROM</w:t>
+      </w:r>
+    </w:p>
+    <w:p>
+      <w:pPr>
+        <w:autoSpaceDE w:val="0"/>
+        <w:autoSpaceDN w:val="0"/>
+        <w:adjustRightInd w:val="0"/>
+        <w:spacing w:after="0" w:line="240" w:lineRule="auto"/>
+        <w:rPr>
+          <w:rFonts w:ascii="Consolas" w:hAnsi="Consolas" w:cs="Consolas"/>
+          <w:sz w:val="19"/>
+          <w:szCs w:val="19"/>
+          <w:lang w:val="en-US"/>
+        </w:rPr>
+      </w:pPr>
+      <w:r>
+        <w:rPr>
+          <w:rFonts w:ascii="Consolas" w:hAnsi="Consolas" w:cs="Consolas"/>
+          <w:color w:val="0000FF"/>
+          <w:sz w:val="19"/>
+          <w:szCs w:val="19"/>
+          <w:lang w:val="en-US"/>
+        </w:rPr>
+        <w:tab/>
+      </w:r>
+      <w:r>
+        <w:rPr>
+          <w:rFonts w:ascii="Consolas" w:hAnsi="Consolas" w:cs="Consolas"/>
+          <w:color w:val="0000FF"/>
+          <w:sz w:val="19"/>
+          <w:szCs w:val="19"/>
+          <w:lang w:val="en-US"/>
+        </w:rPr>
+        <w:tab/>
+      </w:r>
+      <w:r>
+        <w:rPr>
+          <w:rFonts w:ascii="Consolas" w:hAnsi="Consolas" w:cs="Consolas"/>
+          <w:color w:val="808080"/>
+          <w:sz w:val="19"/>
+          <w:szCs w:val="19"/>
+          <w:lang w:val="en-US"/>
+        </w:rPr>
+        <w:t>(</w:t>
+      </w:r>
+      <w:r>
+        <w:rPr>
+          <w:rFonts w:ascii="Consolas" w:hAnsi="Consolas" w:cs="Consolas"/>
+          <w:color w:val="0000FF"/>
+          <w:sz w:val="19"/>
+          <w:szCs w:val="19"/>
+          <w:lang w:val="en-US"/>
+        </w:rPr>
+        <w:t>SELECT</w:t>
+      </w:r>
+      <w:r>
+        <w:rPr>
+          <w:rFonts w:ascii="Consolas" w:hAnsi="Consolas" w:cs="Consolas"/>
+          <w:sz w:val="19"/>
+          <w:szCs w:val="19"/>
+          <w:lang w:val="en-US"/>
+        </w:rPr>
+        <w:t xml:space="preserve"> </w:t>
+      </w:r>
+      <w:r>
+        <w:rPr>
+          <w:rFonts w:ascii="Consolas" w:hAnsi="Consolas" w:cs="Consolas"/>
+          <w:color w:val="0000FF"/>
+          <w:sz w:val="19"/>
+          <w:szCs w:val="19"/>
+          <w:lang w:val="en-US"/>
+        </w:rPr>
+        <w:t>TOP</w:t>
+      </w:r>
+      <w:r>
+        <w:rPr>
+          <w:rFonts w:ascii="Consolas" w:hAnsi="Consolas" w:cs="Consolas"/>
+          <w:sz w:val="19"/>
+          <w:szCs w:val="19"/>
+          <w:lang w:val="en-US"/>
+        </w:rPr>
+        <w:t xml:space="preserve"> 50 </w:t>
+      </w:r>
+      <w:r>
+        <w:rPr>
+          <w:rFonts w:ascii="Consolas" w:hAnsi="Consolas" w:cs="Consolas"/>
+          <w:color w:val="0000FF"/>
+          <w:sz w:val="19"/>
+          <w:szCs w:val="19"/>
+          <w:lang w:val="en-US"/>
+        </w:rPr>
+        <w:t>PERCENT</w:t>
+      </w:r>
+      <w:r>
+        <w:rPr>
+          <w:rFonts w:ascii="Consolas" w:hAnsi="Consolas" w:cs="Consolas"/>
+          <w:sz w:val="19"/>
+          <w:szCs w:val="19"/>
+          <w:lang w:val="en-US"/>
+        </w:rPr>
         <w:t xml:space="preserve"> CHAS </w:t>
-      </w:r>
-      <w:r>
-        <w:rPr>
-          <w:rFonts w:ascii="Consolas" w:hAnsi="Consolas" w:cs="Consolas"/>
-          <w:color w:val="0000FF"/>
-          <w:sz w:val="19"/>
-          <w:szCs w:val="19"/>
-          <w:lang w:val="en-US"/>
-        </w:rPr>
-        <w:t>DESC</w:t>
-      </w:r>
-      <w:r>
-        <w:rPr>
-          <w:rFonts w:ascii="Consolas" w:hAnsi="Consolas" w:cs="Consolas"/>
-          <w:color w:val="808080"/>
-          <w:sz w:val="19"/>
-          <w:szCs w:val="19"/>
-          <w:lang w:val="en-US"/>
-        </w:rPr>
-        <w:t>)</w:t>
-      </w:r>
-      <w:r>
-        <w:rPr>
-          <w:rFonts w:ascii="Consolas" w:hAnsi="Consolas" w:cs="Consolas"/>
-          <w:sz w:val="19"/>
-          <w:szCs w:val="19"/>
-          <w:lang w:val="en-US"/>
-        </w:rPr>
-        <w:t xml:space="preserve"> </w:t>
-      </w:r>
-      <w:r>
-        <w:rPr>
-          <w:rFonts w:ascii="Consolas" w:hAnsi="Consolas" w:cs="Consolas"/>
-          <w:color w:val="0000FF"/>
-          <w:sz w:val="19"/>
-          <w:szCs w:val="19"/>
-          <w:lang w:val="en-US"/>
-        </w:rPr>
-        <w:t>AS</w:t>
-      </w:r>
-      <w:r>
-        <w:rPr>
-          <w:rFonts w:ascii="Consolas" w:hAnsi="Consolas" w:cs="Consolas"/>
-          <w:sz w:val="19"/>
-          <w:szCs w:val="19"/>
-          <w:lang w:val="en-US"/>
-        </w:rPr>
-        <w:t xml:space="preserve"> </w:t>
-      </w:r>
-      <w:proofErr w:type="spellStart"/>
-      <w:r>
-        <w:rPr>
-          <w:rFonts w:ascii="Consolas" w:hAnsi="Consolas" w:cs="Consolas"/>
-          <w:sz w:val="19"/>
-          <w:szCs w:val="19"/>
-          <w:lang w:val="en-US"/>
-        </w:rPr>
-        <w:t>TopHalf</w:t>
-      </w:r>
-      <w:proofErr w:type="spellEnd"/>
-      <w:r>
-        <w:rPr>
-          <w:rFonts w:ascii="Consolas" w:hAnsi="Consolas" w:cs="Consolas"/>
-          <w:color w:val="808080"/>
-          <w:sz w:val="19"/>
-          <w:szCs w:val="19"/>
-          <w:lang w:val="en-US"/>
-        </w:rPr>
-        <w:t>)</w:t>
-      </w:r>
-    </w:p>
-    <w:p>
-      <w:pPr>
-        <w:autoSpaceDE w:val="0"/>
-        <w:autoSpaceDN w:val="0"/>
-        <w:adjustRightInd w:val="0"/>
-        <w:spacing w:after="0" w:line="240" w:lineRule="auto"/>
-        <w:rPr>
-          <w:rFonts w:ascii="Consolas" w:hAnsi="Consolas" w:cs="Consolas"/>
-          <w:sz w:val="19"/>
-          <w:szCs w:val="19"/>
-          <w:lang w:val="en-US"/>
-        </w:rPr>
-      </w:pPr>
-      <w:r>
-        <w:rPr>
-          <w:rFonts w:ascii="Consolas" w:hAnsi="Consolas" w:cs="Consolas"/>
-          <w:sz w:val="19"/>
-          <w:szCs w:val="19"/>
-          <w:lang w:val="en-US"/>
-        </w:rPr>
-        <w:tab/>
-        <w:t xml:space="preserve"> </w:t>
-      </w:r>
-      <w:r>
-        <w:rPr>
-          <w:rFonts w:ascii="Consolas" w:hAnsi="Consolas" w:cs="Consolas"/>
-          <w:color w:val="808080"/>
-          <w:sz w:val="19"/>
-          <w:szCs w:val="19"/>
-          <w:lang w:val="en-US"/>
-        </w:rPr>
-        <w:t>)</w:t>
-      </w:r>
-      <w:r>
-        <w:rPr>
-          <w:rFonts w:ascii="Consolas" w:hAnsi="Consolas" w:cs="Consolas"/>
-          <w:sz w:val="19"/>
-          <w:szCs w:val="19"/>
-          <w:lang w:val="en-US"/>
-        </w:rPr>
-        <w:t xml:space="preserve"> </w:t>
-      </w:r>
-      <w:r>
-        <w:rPr>
-          <w:rFonts w:ascii="Consolas" w:hAnsi="Consolas" w:cs="Consolas"/>
-          <w:color w:val="808080"/>
-          <w:sz w:val="19"/>
-          <w:szCs w:val="19"/>
-          <w:lang w:val="en-US"/>
-        </w:rPr>
-        <w:t>/</w:t>
-      </w:r>
-      <w:r>
-        <w:rPr>
-          <w:rFonts w:ascii="Consolas" w:hAnsi="Consolas" w:cs="Consolas"/>
-          <w:sz w:val="19"/>
-          <w:szCs w:val="19"/>
-          <w:lang w:val="en-US"/>
-        </w:rPr>
-        <w:t xml:space="preserve"> 2 </w:t>
-      </w:r>
-      <w:r>
-        <w:rPr>
-          <w:rFonts w:ascii="Consolas" w:hAnsi="Consolas" w:cs="Consolas"/>
-          <w:color w:val="0000FF"/>
-          <w:sz w:val="19"/>
-          <w:szCs w:val="19"/>
-          <w:lang w:val="en-US"/>
-        </w:rPr>
-        <w:t>AS</w:t>
-      </w:r>
-      <w:r>
-        <w:rPr>
-          <w:rFonts w:ascii="Consolas" w:hAnsi="Consolas" w:cs="Consolas"/>
-          <w:sz w:val="19"/>
-          <w:szCs w:val="19"/>
-          <w:lang w:val="en-US"/>
-        </w:rPr>
-        <w:t xml:space="preserve"> Median</w:t>
-      </w:r>
-    </w:p>
-    <w:p>
-      <w:pPr>
-        <w:autoSpaceDE w:val="0"/>
-        <w:autoSpaceDN w:val="0"/>
-        <w:adjustRightInd w:val="0"/>
-        <w:spacing w:after="0" w:line="240" w:lineRule="auto"/>
-        <w:rPr>
-          <w:rFonts w:ascii="Consolas" w:hAnsi="Consolas" w:cs="Consolas"/>
-          <w:sz w:val="19"/>
-          <w:szCs w:val="19"/>
-          <w:lang w:val="en-US"/>
-        </w:rPr>
-      </w:pPr>
-      <w:r>
-        <w:rPr>
-          <w:rFonts w:ascii="Consolas" w:hAnsi="Consolas" w:cs="Consolas"/>
-          <w:sz w:val="19"/>
-          <w:szCs w:val="19"/>
-          <w:lang w:val="en-US"/>
-        </w:rPr>
-        <w:tab/>
-      </w:r>
-      <w:proofErr w:type="gramStart"/>
-      <w:r>
-        <w:rPr>
-          <w:rFonts w:ascii="Consolas" w:hAnsi="Consolas" w:cs="Consolas"/>
-          <w:color w:val="808080"/>
-          <w:sz w:val="19"/>
-          <w:szCs w:val="19"/>
-          <w:lang w:val="en-US"/>
-        </w:rPr>
-        <w:t>,</w:t>
-      </w:r>
-      <w:r>
-        <w:rPr>
-          <w:rFonts w:ascii="Consolas" w:hAnsi="Consolas" w:cs="Consolas"/>
-          <w:color w:val="FF00FF"/>
-          <w:sz w:val="19"/>
-          <w:szCs w:val="19"/>
-          <w:lang w:val="en-US"/>
-        </w:rPr>
-        <w:t>MIN</w:t>
-      </w:r>
-      <w:proofErr w:type="gramEnd"/>
-      <w:r>
-        <w:rPr>
-          <w:rFonts w:ascii="Consolas" w:hAnsi="Consolas" w:cs="Consolas"/>
-          <w:color w:val="808080"/>
-          <w:sz w:val="19"/>
-          <w:szCs w:val="19"/>
-          <w:lang w:val="en-US"/>
-        </w:rPr>
-        <w:t>(</w:t>
-      </w:r>
-      <w:r>
-        <w:rPr>
-          <w:rFonts w:ascii="Consolas" w:hAnsi="Consolas" w:cs="Consolas"/>
-          <w:sz w:val="19"/>
-          <w:szCs w:val="19"/>
-          <w:lang w:val="en-US"/>
-        </w:rPr>
-        <w:t>CHAS</w:t>
-      </w:r>
-      <w:r>
-        <w:rPr>
-          <w:rFonts w:ascii="Consolas" w:hAnsi="Consolas" w:cs="Consolas"/>
-          <w:color w:val="808080"/>
-          <w:sz w:val="19"/>
-          <w:szCs w:val="19"/>
-          <w:lang w:val="en-US"/>
-        </w:rPr>
-        <w:t>)</w:t>
-      </w:r>
-      <w:r>
-        <w:rPr>
-          <w:rFonts w:ascii="Consolas" w:hAnsi="Consolas" w:cs="Consolas"/>
-          <w:sz w:val="19"/>
-          <w:szCs w:val="19"/>
-          <w:lang w:val="en-US"/>
-        </w:rPr>
-        <w:t xml:space="preserve"> </w:t>
-      </w:r>
-      <w:r>
-        <w:rPr>
-          <w:rFonts w:ascii="Consolas" w:hAnsi="Consolas" w:cs="Consolas"/>
-          <w:color w:val="0000FF"/>
-          <w:sz w:val="19"/>
-          <w:szCs w:val="19"/>
-          <w:lang w:val="en-US"/>
-        </w:rPr>
-        <w:t>AS</w:t>
-      </w:r>
-      <w:r>
-        <w:rPr>
-          <w:rFonts w:ascii="Consolas" w:hAnsi="Consolas" w:cs="Consolas"/>
-          <w:sz w:val="19"/>
-          <w:szCs w:val="19"/>
-          <w:lang w:val="en-US"/>
-        </w:rPr>
-        <w:t xml:space="preserve"> </w:t>
-      </w:r>
-      <w:proofErr w:type="spellStart"/>
-      <w:r>
-        <w:rPr>
-          <w:rFonts w:ascii="Consolas" w:hAnsi="Consolas" w:cs="Consolas"/>
-          <w:sz w:val="19"/>
-          <w:szCs w:val="19"/>
-          <w:lang w:val="en-US"/>
-        </w:rPr>
-        <w:t>MinValue</w:t>
-      </w:r>
-      <w:proofErr w:type="spellEnd"/>
-    </w:p>
-    <w:p>
-      <w:pPr>
-        <w:autoSpaceDE w:val="0"/>
-        <w:autoSpaceDN w:val="0"/>
-        <w:adjustRightInd w:val="0"/>
-        <w:spacing w:after="0" w:line="240" w:lineRule="auto"/>
-        <w:rPr>
-          <w:rFonts w:ascii="Consolas" w:hAnsi="Consolas" w:cs="Consolas"/>
-          <w:sz w:val="19"/>
-          <w:szCs w:val="19"/>
-          <w:lang w:val="en-US"/>
-        </w:rPr>
-      </w:pPr>
-      <w:r>
-        <w:rPr>
-          <w:rFonts w:ascii="Consolas" w:hAnsi="Consolas" w:cs="Consolas"/>
-          <w:sz w:val="19"/>
-          <w:szCs w:val="19"/>
-          <w:lang w:val="en-US"/>
-        </w:rPr>
-        <w:tab/>
       </w:r>
       <w:r>
         <w:rPr>
@@ -7965,6 +7617,122 @@
       </w:r>
       <w:proofErr w:type="spellEnd"/>
       <w:proofErr w:type="gramEnd"/>
+      <w:r>
+        <w:rPr>
+          <w:rFonts w:ascii="Consolas" w:hAnsi="Consolas" w:cs="Consolas"/>
+          <w:sz w:val="19"/>
+          <w:szCs w:val="19"/>
+          <w:lang w:val="en-US"/>
+        </w:rPr>
+        <w:t xml:space="preserve"> </w:t>
+      </w:r>
+      <w:r>
+        <w:rPr>
+          <w:rFonts w:ascii="Consolas" w:hAnsi="Consolas" w:cs="Consolas"/>
+          <w:color w:val="0000FF"/>
+          <w:sz w:val="19"/>
+          <w:szCs w:val="19"/>
+          <w:lang w:val="en-US"/>
+        </w:rPr>
+        <w:t>ORDER</w:t>
+      </w:r>
+      <w:r>
+        <w:rPr>
+          <w:rFonts w:ascii="Consolas" w:hAnsi="Consolas" w:cs="Consolas"/>
+          <w:sz w:val="19"/>
+          <w:szCs w:val="19"/>
+          <w:lang w:val="en-US"/>
+        </w:rPr>
+        <w:t xml:space="preserve"> </w:t>
+      </w:r>
+      <w:r>
+        <w:rPr>
+          <w:rFonts w:ascii="Consolas" w:hAnsi="Consolas" w:cs="Consolas"/>
+          <w:color w:val="0000FF"/>
+          <w:sz w:val="19"/>
+          <w:szCs w:val="19"/>
+          <w:lang w:val="en-US"/>
+        </w:rPr>
+        <w:t>BY</w:t>
+      </w:r>
+      <w:r>
+        <w:rPr>
+          <w:rFonts w:ascii="Consolas" w:hAnsi="Consolas" w:cs="Consolas"/>
+          <w:sz w:val="19"/>
+          <w:szCs w:val="19"/>
+          <w:lang w:val="en-US"/>
+        </w:rPr>
+        <w:t xml:space="preserve"> CHAS </w:t>
+      </w:r>
+      <w:r>
+        <w:rPr>
+          <w:rFonts w:ascii="Consolas" w:hAnsi="Consolas" w:cs="Consolas"/>
+          <w:color w:val="0000FF"/>
+          <w:sz w:val="19"/>
+          <w:szCs w:val="19"/>
+          <w:lang w:val="en-US"/>
+        </w:rPr>
+        <w:t>DESC</w:t>
+      </w:r>
+      <w:r>
+        <w:rPr>
+          <w:rFonts w:ascii="Consolas" w:hAnsi="Consolas" w:cs="Consolas"/>
+          <w:color w:val="808080"/>
+          <w:sz w:val="19"/>
+          <w:szCs w:val="19"/>
+          <w:lang w:val="en-US"/>
+        </w:rPr>
+        <w:t>)</w:t>
+      </w:r>
+      <w:r>
+        <w:rPr>
+          <w:rFonts w:ascii="Consolas" w:hAnsi="Consolas" w:cs="Consolas"/>
+          <w:sz w:val="19"/>
+          <w:szCs w:val="19"/>
+          <w:lang w:val="en-US"/>
+        </w:rPr>
+        <w:t xml:space="preserve"> </w:t>
+      </w:r>
+      <w:r>
+        <w:rPr>
+          <w:rFonts w:ascii="Consolas" w:hAnsi="Consolas" w:cs="Consolas"/>
+          <w:color w:val="0000FF"/>
+          <w:sz w:val="19"/>
+          <w:szCs w:val="19"/>
+          <w:lang w:val="en-US"/>
+        </w:rPr>
+        <w:t>AS</w:t>
+      </w:r>
+      <w:r>
+        <w:rPr>
+          <w:rFonts w:ascii="Consolas" w:hAnsi="Consolas" w:cs="Consolas"/>
+          <w:sz w:val="19"/>
+          <w:szCs w:val="19"/>
+          <w:lang w:val="en-US"/>
+        </w:rPr>
+        <w:t xml:space="preserve"> </w:t>
+      </w:r>
+      <w:proofErr w:type="spellStart"/>
+      <w:r>
+        <w:rPr>
+          <w:rFonts w:ascii="Consolas" w:hAnsi="Consolas" w:cs="Consolas"/>
+          <w:sz w:val="19"/>
+          <w:szCs w:val="19"/>
+          <w:lang w:val="en-US"/>
+        </w:rPr>
+        <w:t>TopHalf</w:t>
+      </w:r>
+      <w:proofErr w:type="spellEnd"/>
+      <w:r>
+        <w:rPr>
+          <w:rFonts w:ascii="Consolas" w:hAnsi="Consolas" w:cs="Consolas"/>
+          <w:color w:val="808080"/>
+          <w:sz w:val="19"/>
+          <w:szCs w:val="19"/>
+          <w:lang w:val="en-US"/>
+        </w:rPr>
+        <w:t>)</w:t>
+      </w:r>
     </w:p>
     <w:p>
       <w:pPr>
@@ -7987,35 +7755,64 @@
           <w:lang w:val="en-US"/>
         </w:rPr>
         <w:tab/>
-      </w:r>
-      <w:r>
-        <w:rPr>
-          <w:rFonts w:ascii="Consolas" w:hAnsi="Consolas" w:cs="Consolas"/>
-          <w:color w:val="0000FF"/>
-          <w:sz w:val="19"/>
-          <w:szCs w:val="19"/>
-          <w:lang w:val="en-US"/>
-        </w:rPr>
-        <w:t>UNION</w:t>
-      </w:r>
-      <w:r>
-        <w:rPr>
-          <w:rFonts w:ascii="Consolas" w:hAnsi="Consolas" w:cs="Consolas"/>
-          <w:sz w:val="19"/>
-          <w:szCs w:val="19"/>
-          <w:lang w:val="en-US"/>
-        </w:rPr>
-        <w:t xml:space="preserve"> </w:t>
-      </w:r>
-      <w:r>
-        <w:rPr>
-          <w:rFonts w:ascii="Consolas" w:hAnsi="Consolas" w:cs="Consolas"/>
-          <w:color w:val="0000FF"/>
-          <w:sz w:val="19"/>
-          <w:szCs w:val="19"/>
-          <w:lang w:val="en-US"/>
-        </w:rPr>
-        <w:t>SELECT</w:t>
+        <w:t xml:space="preserve"> </w:t>
+      </w:r>
+      <w:r>
+        <w:rPr>
+          <w:rFonts w:ascii="Consolas" w:hAnsi="Consolas" w:cs="Consolas"/>
+          <w:color w:val="808080"/>
+          <w:sz w:val="19"/>
+          <w:szCs w:val="19"/>
+          <w:lang w:val="en-US"/>
+        </w:rPr>
+        <w:t>)</w:t>
+      </w:r>
+      <w:r>
+        <w:rPr>
+          <w:rFonts w:ascii="Consolas" w:hAnsi="Consolas" w:cs="Consolas"/>
+          <w:sz w:val="19"/>
+          <w:szCs w:val="19"/>
+          <w:lang w:val="en-US"/>
+        </w:rPr>
+        <w:t xml:space="preserve"> </w:t>
+      </w:r>
+      <w:r>
+        <w:rPr>
+          <w:rFonts w:ascii="Consolas" w:hAnsi="Consolas" w:cs="Consolas"/>
+          <w:color w:val="808080"/>
+          <w:sz w:val="19"/>
+          <w:szCs w:val="19"/>
+          <w:lang w:val="en-US"/>
+        </w:rPr>
+        <w:t>/</w:t>
+      </w:r>
+      <w:r>
+        <w:rPr>
+          <w:rFonts w:ascii="Consolas" w:hAnsi="Consolas" w:cs="Consolas"/>
+          <w:sz w:val="19"/>
+          <w:szCs w:val="19"/>
+          <w:lang w:val="en-US"/>
+        </w:rPr>
+        <w:t xml:space="preserve"> 2 </w:t>
+      </w:r>
+      <w:r>
+        <w:rPr>
+          <w:rFonts w:ascii="Consolas" w:hAnsi="Consolas" w:cs="Consolas"/>
+          <w:color w:val="0000FF"/>
+          <w:sz w:val="19"/>
+          <w:szCs w:val="19"/>
+          <w:lang w:val="en-US"/>
+        </w:rPr>
+        <w:t>AS</w:t>
+      </w:r>
+      <w:r>
+        <w:rPr>
+          <w:rFonts w:ascii="Consolas" w:hAnsi="Consolas" w:cs="Consolas"/>
+          <w:sz w:val="19"/>
+          <w:szCs w:val="19"/>
+          <w:lang w:val="en-US"/>
+        </w:rPr>
+        <w:t xml:space="preserve"> Median</w:t>
       </w:r>
     </w:p>
     <w:p>
@@ -8040,15 +7837,56 @@
         </w:rPr>
         <w:tab/>
       </w:r>
-      <w:r>
-        <w:rPr>
-          <w:rFonts w:ascii="Consolas" w:hAnsi="Consolas" w:cs="Consolas"/>
-          <w:color w:val="FF0000"/>
-          <w:sz w:val="19"/>
-          <w:szCs w:val="19"/>
-          <w:lang w:val="en-US"/>
-        </w:rPr>
-        <w:t>'NOX'</w:t>
+      <w:proofErr w:type="gramStart"/>
+      <w:r>
+        <w:rPr>
+          <w:rFonts w:ascii="Consolas" w:hAnsi="Consolas" w:cs="Consolas"/>
+          <w:color w:val="808080"/>
+          <w:sz w:val="19"/>
+          <w:szCs w:val="19"/>
+          <w:lang w:val="en-US"/>
+        </w:rPr>
+        <w:t>,</w:t>
+      </w:r>
+      <w:r>
+        <w:rPr>
+          <w:rFonts w:ascii="Consolas" w:hAnsi="Consolas" w:cs="Consolas"/>
+          <w:color w:val="FF00FF"/>
+          <w:sz w:val="19"/>
+          <w:szCs w:val="19"/>
+          <w:lang w:val="en-US"/>
+        </w:rPr>
+        <w:t>MIN</w:t>
+      </w:r>
+      <w:proofErr w:type="gramEnd"/>
+      <w:r>
+        <w:rPr>
+          <w:rFonts w:ascii="Consolas" w:hAnsi="Consolas" w:cs="Consolas"/>
+          <w:color w:val="808080"/>
+          <w:sz w:val="19"/>
+          <w:szCs w:val="19"/>
+          <w:lang w:val="en-US"/>
+        </w:rPr>
+        <w:t>(</w:t>
+      </w:r>
+      <w:r>
+        <w:rPr>
+          <w:rFonts w:ascii="Consolas" w:hAnsi="Consolas" w:cs="Consolas"/>
+          <w:sz w:val="19"/>
+          <w:szCs w:val="19"/>
+          <w:lang w:val="en-US"/>
+        </w:rPr>
+        <w:t>CHAS</w:t>
+      </w:r>
+      <w:r>
+        <w:rPr>
+          <w:rFonts w:ascii="Consolas" w:hAnsi="Consolas" w:cs="Consolas"/>
+          <w:color w:val="808080"/>
+          <w:sz w:val="19"/>
+          <w:szCs w:val="19"/>
+          <w:lang w:val="en-US"/>
+        </w:rPr>
+        <w:t>)</w:t>
       </w:r>
       <w:r>
         <w:rPr>
@@ -8086,7 +7924,7 @@
           <w:szCs w:val="19"/>
           <w:lang w:val="en-US"/>
         </w:rPr>
-        <w:t>Column_name</w:t>
+        <w:t>MinValue</w:t>
       </w:r>
       <w:proofErr w:type="spellEnd"/>
     </w:p>
@@ -8111,240 +7949,6 @@
           <w:lang w:val="en-US"/>
         </w:rPr>
         <w:tab/>
-      </w:r>
-      <w:r>
-        <w:rPr>
-          <w:rFonts w:ascii="Consolas" w:hAnsi="Consolas" w:cs="Consolas"/>
-          <w:color w:val="808080"/>
-          <w:sz w:val="19"/>
-          <w:szCs w:val="19"/>
-          <w:lang w:val="en-US"/>
-        </w:rPr>
-        <w:t>,(</w:t>
-      </w:r>
-    </w:p>
-    <w:p>
-      <w:pPr>
-        <w:autoSpaceDE w:val="0"/>
-        <w:autoSpaceDN w:val="0"/>
-        <w:adjustRightInd w:val="0"/>
-        <w:spacing w:after="0" w:line="240" w:lineRule="auto"/>
-        <w:rPr>
-          <w:rFonts w:ascii="Consolas" w:hAnsi="Consolas" w:cs="Consolas"/>
-          <w:sz w:val="19"/>
-          <w:szCs w:val="19"/>
-          <w:lang w:val="en-US"/>
-        </w:rPr>
-      </w:pPr>
-      <w:r>
-        <w:rPr>
-          <w:rFonts w:ascii="Consolas" w:hAnsi="Consolas" w:cs="Consolas"/>
-          <w:color w:val="0000FF"/>
-          <w:sz w:val="19"/>
-          <w:szCs w:val="19"/>
-          <w:lang w:val="en-US"/>
-        </w:rPr>
-        <w:tab/>
-      </w:r>
-      <w:r>
-        <w:rPr>
-          <w:rFonts w:ascii="Consolas" w:hAnsi="Consolas" w:cs="Consolas"/>
-          <w:color w:val="0000FF"/>
-          <w:sz w:val="19"/>
-          <w:szCs w:val="19"/>
-          <w:lang w:val="en-US"/>
-        </w:rPr>
-        <w:tab/>
-      </w:r>
-      <w:r>
-        <w:rPr>
-          <w:rFonts w:ascii="Consolas" w:hAnsi="Consolas" w:cs="Consolas"/>
-          <w:color w:val="808080"/>
-          <w:sz w:val="19"/>
-          <w:szCs w:val="19"/>
-          <w:lang w:val="en-US"/>
-        </w:rPr>
-        <w:t>(</w:t>
-      </w:r>
-      <w:r>
-        <w:rPr>
-          <w:rFonts w:ascii="Consolas" w:hAnsi="Consolas" w:cs="Consolas"/>
-          <w:color w:val="0000FF"/>
-          <w:sz w:val="19"/>
-          <w:szCs w:val="19"/>
-          <w:lang w:val="en-US"/>
-        </w:rPr>
-        <w:t>SELECT</w:t>
-      </w:r>
-      <w:r>
-        <w:rPr>
-          <w:rFonts w:ascii="Consolas" w:hAnsi="Consolas" w:cs="Consolas"/>
-          <w:sz w:val="19"/>
-          <w:szCs w:val="19"/>
-          <w:lang w:val="en-US"/>
-        </w:rPr>
-        <w:t xml:space="preserve"> </w:t>
-      </w:r>
-      <w:proofErr w:type="gramStart"/>
-      <w:r>
-        <w:rPr>
-          <w:rFonts w:ascii="Consolas" w:hAnsi="Consolas" w:cs="Consolas"/>
-          <w:color w:val="FF00FF"/>
-          <w:sz w:val="19"/>
-          <w:szCs w:val="19"/>
-          <w:lang w:val="en-US"/>
-        </w:rPr>
-        <w:t>MAX</w:t>
-      </w:r>
-      <w:r>
-        <w:rPr>
-          <w:rFonts w:ascii="Consolas" w:hAnsi="Consolas" w:cs="Consolas"/>
-          <w:color w:val="808080"/>
-          <w:sz w:val="19"/>
-          <w:szCs w:val="19"/>
-          <w:lang w:val="en-US"/>
-        </w:rPr>
-        <w:t>(</w:t>
-      </w:r>
-      <w:proofErr w:type="gramEnd"/>
-      <w:r>
-        <w:rPr>
-          <w:rFonts w:ascii="Consolas" w:hAnsi="Consolas" w:cs="Consolas"/>
-          <w:sz w:val="19"/>
-          <w:szCs w:val="19"/>
-          <w:lang w:val="en-US"/>
-        </w:rPr>
-        <w:t>NOX</w:t>
-      </w:r>
-      <w:r>
-        <w:rPr>
-          <w:rFonts w:ascii="Consolas" w:hAnsi="Consolas" w:cs="Consolas"/>
-          <w:color w:val="808080"/>
-          <w:sz w:val="19"/>
-          <w:szCs w:val="19"/>
-          <w:lang w:val="en-US"/>
-        </w:rPr>
-        <w:t>)</w:t>
-      </w:r>
-      <w:r>
-        <w:rPr>
-          <w:rFonts w:ascii="Consolas" w:hAnsi="Consolas" w:cs="Consolas"/>
-          <w:sz w:val="19"/>
-          <w:szCs w:val="19"/>
-          <w:lang w:val="en-US"/>
-        </w:rPr>
-        <w:t xml:space="preserve"> </w:t>
-      </w:r>
-      <w:r>
-        <w:rPr>
-          <w:rFonts w:ascii="Consolas" w:hAnsi="Consolas" w:cs="Consolas"/>
-          <w:color w:val="0000FF"/>
-          <w:sz w:val="19"/>
-          <w:szCs w:val="19"/>
-          <w:lang w:val="en-US"/>
-        </w:rPr>
-        <w:t>FROM</w:t>
-      </w:r>
-    </w:p>
-    <w:p>
-      <w:pPr>
-        <w:autoSpaceDE w:val="0"/>
-        <w:autoSpaceDN w:val="0"/>
-        <w:adjustRightInd w:val="0"/>
-        <w:spacing w:after="0" w:line="240" w:lineRule="auto"/>
-        <w:rPr>
-          <w:rFonts w:ascii="Consolas" w:hAnsi="Consolas" w:cs="Consolas"/>
-          <w:sz w:val="19"/>
-          <w:szCs w:val="19"/>
-          <w:lang w:val="en-US"/>
-        </w:rPr>
-      </w:pPr>
-      <w:r>
-        <w:rPr>
-          <w:rFonts w:ascii="Consolas" w:hAnsi="Consolas" w:cs="Consolas"/>
-          <w:color w:val="0000FF"/>
-          <w:sz w:val="19"/>
-          <w:szCs w:val="19"/>
-          <w:lang w:val="en-US"/>
-        </w:rPr>
-        <w:tab/>
-      </w:r>
-      <w:r>
-        <w:rPr>
-          <w:rFonts w:ascii="Consolas" w:hAnsi="Consolas" w:cs="Consolas"/>
-          <w:color w:val="0000FF"/>
-          <w:sz w:val="19"/>
-          <w:szCs w:val="19"/>
-          <w:lang w:val="en-US"/>
-        </w:rPr>
-        <w:tab/>
-      </w:r>
-      <w:r>
-        <w:rPr>
-          <w:rFonts w:ascii="Consolas" w:hAnsi="Consolas" w:cs="Consolas"/>
-          <w:color w:val="808080"/>
-          <w:sz w:val="19"/>
-          <w:szCs w:val="19"/>
-          <w:lang w:val="en-US"/>
-        </w:rPr>
-        <w:t>(</w:t>
-      </w:r>
-      <w:r>
-        <w:rPr>
-          <w:rFonts w:ascii="Consolas" w:hAnsi="Consolas" w:cs="Consolas"/>
-          <w:color w:val="0000FF"/>
-          <w:sz w:val="19"/>
-          <w:szCs w:val="19"/>
-          <w:lang w:val="en-US"/>
-        </w:rPr>
-        <w:t>SELECT</w:t>
-      </w:r>
-      <w:r>
-        <w:rPr>
-          <w:rFonts w:ascii="Consolas" w:hAnsi="Consolas" w:cs="Consolas"/>
-          <w:sz w:val="19"/>
-          <w:szCs w:val="19"/>
-          <w:lang w:val="en-US"/>
-        </w:rPr>
-        <w:t xml:space="preserve"> </w:t>
-      </w:r>
-      <w:r>
-        <w:rPr>
-          <w:rFonts w:ascii="Consolas" w:hAnsi="Consolas" w:cs="Consolas"/>
-          <w:color w:val="0000FF"/>
-          <w:sz w:val="19"/>
-          <w:szCs w:val="19"/>
-          <w:lang w:val="en-US"/>
-        </w:rPr>
-        <w:t>TOP</w:t>
-      </w:r>
-      <w:r>
-        <w:rPr>
-          <w:rFonts w:ascii="Consolas" w:hAnsi="Consolas" w:cs="Consolas"/>
-          <w:sz w:val="19"/>
-          <w:szCs w:val="19"/>
-          <w:lang w:val="en-US"/>
-        </w:rPr>
-        <w:t xml:space="preserve"> 50 </w:t>
-      </w:r>
-      <w:r>
-        <w:rPr>
-          <w:rFonts w:ascii="Consolas" w:hAnsi="Consolas" w:cs="Consolas"/>
-          <w:color w:val="0000FF"/>
-          <w:sz w:val="19"/>
-          <w:szCs w:val="19"/>
-          <w:lang w:val="en-US"/>
-        </w:rPr>
-        <w:t>PERCENT</w:t>
-      </w:r>
-      <w:r>
-        <w:rPr>
-          <w:rFonts w:ascii="Consolas" w:hAnsi="Consolas" w:cs="Consolas"/>
-          <w:sz w:val="19"/>
-          <w:szCs w:val="19"/>
-          <w:lang w:val="en-US"/>
-        </w:rPr>
-        <w:t xml:space="preserve"> NOX </w:t>
       </w:r>
       <w:r>
         <w:rPr>
@@ -8378,62 +7982,90 @@
       </w:r>
       <w:proofErr w:type="spellEnd"/>
       <w:proofErr w:type="gramEnd"/>
-      <w:r>
-        <w:rPr>
-          <w:rFonts w:ascii="Consolas" w:hAnsi="Consolas" w:cs="Consolas"/>
-          <w:sz w:val="19"/>
-          <w:szCs w:val="19"/>
-          <w:lang w:val="en-US"/>
-        </w:rPr>
-        <w:t xml:space="preserve"> </w:t>
-      </w:r>
-      <w:r>
-        <w:rPr>
-          <w:rFonts w:ascii="Consolas" w:hAnsi="Consolas" w:cs="Consolas"/>
-          <w:color w:val="0000FF"/>
-          <w:sz w:val="19"/>
-          <w:szCs w:val="19"/>
-          <w:lang w:val="en-US"/>
-        </w:rPr>
-        <w:t>ORDER</w:t>
-      </w:r>
-      <w:r>
-        <w:rPr>
-          <w:rFonts w:ascii="Consolas" w:hAnsi="Consolas" w:cs="Consolas"/>
-          <w:sz w:val="19"/>
-          <w:szCs w:val="19"/>
-          <w:lang w:val="en-US"/>
-        </w:rPr>
-        <w:t xml:space="preserve"> </w:t>
-      </w:r>
-      <w:r>
-        <w:rPr>
-          <w:rFonts w:ascii="Consolas" w:hAnsi="Consolas" w:cs="Consolas"/>
-          <w:color w:val="0000FF"/>
-          <w:sz w:val="19"/>
-          <w:szCs w:val="19"/>
-          <w:lang w:val="en-US"/>
-        </w:rPr>
-        <w:t>BY</w:t>
-      </w:r>
-      <w:r>
-        <w:rPr>
-          <w:rFonts w:ascii="Consolas" w:hAnsi="Consolas" w:cs="Consolas"/>
-          <w:sz w:val="19"/>
-          <w:szCs w:val="19"/>
-          <w:lang w:val="en-US"/>
-        </w:rPr>
-        <w:t xml:space="preserve"> NOX</w:t>
-      </w:r>
-      <w:r>
-        <w:rPr>
-          <w:rFonts w:ascii="Consolas" w:hAnsi="Consolas" w:cs="Consolas"/>
-          <w:color w:val="808080"/>
-          <w:sz w:val="19"/>
-          <w:szCs w:val="19"/>
-          <w:lang w:val="en-US"/>
-        </w:rPr>
-        <w:t>)</w:t>
+    </w:p>
+    <w:p>
+      <w:pPr>
+        <w:autoSpaceDE w:val="0"/>
+        <w:autoSpaceDN w:val="0"/>
+        <w:adjustRightInd w:val="0"/>
+        <w:spacing w:after="0" w:line="240" w:lineRule="auto"/>
+        <w:rPr>
+          <w:rFonts w:ascii="Consolas" w:hAnsi="Consolas" w:cs="Consolas"/>
+          <w:sz w:val="19"/>
+          <w:szCs w:val="19"/>
+          <w:lang w:val="en-US"/>
+        </w:rPr>
+      </w:pPr>
+      <w:r>
+        <w:rPr>
+          <w:rFonts w:ascii="Consolas" w:hAnsi="Consolas" w:cs="Consolas"/>
+          <w:sz w:val="19"/>
+          <w:szCs w:val="19"/>
+          <w:lang w:val="en-US"/>
+        </w:rPr>
+        <w:tab/>
+      </w:r>
+      <w:r>
+        <w:rPr>
+          <w:rFonts w:ascii="Consolas" w:hAnsi="Consolas" w:cs="Consolas"/>
+          <w:color w:val="0000FF"/>
+          <w:sz w:val="19"/>
+          <w:szCs w:val="19"/>
+          <w:lang w:val="en-US"/>
+        </w:rPr>
+        <w:t>UNION</w:t>
+      </w:r>
+      <w:r>
+        <w:rPr>
+          <w:rFonts w:ascii="Consolas" w:hAnsi="Consolas" w:cs="Consolas"/>
+          <w:sz w:val="19"/>
+          <w:szCs w:val="19"/>
+          <w:lang w:val="en-US"/>
+        </w:rPr>
+        <w:t xml:space="preserve"> </w:t>
+      </w:r>
+      <w:r>
+        <w:rPr>
+          <w:rFonts w:ascii="Consolas" w:hAnsi="Consolas" w:cs="Consolas"/>
+          <w:color w:val="0000FF"/>
+          <w:sz w:val="19"/>
+          <w:szCs w:val="19"/>
+          <w:lang w:val="en-US"/>
+        </w:rPr>
+        <w:t>SELECT</w:t>
+      </w:r>
+    </w:p>
+    <w:p>
+      <w:pPr>
+        <w:autoSpaceDE w:val="0"/>
+        <w:autoSpaceDN w:val="0"/>
+        <w:adjustRightInd w:val="0"/>
+        <w:spacing w:after="0" w:line="240" w:lineRule="auto"/>
+        <w:rPr>
+          <w:rFonts w:ascii="Consolas" w:hAnsi="Consolas" w:cs="Consolas"/>
+          <w:sz w:val="19"/>
+          <w:szCs w:val="19"/>
+          <w:lang w:val="en-US"/>
+        </w:rPr>
+      </w:pPr>
+      <w:r>
+        <w:rPr>
+          <w:rFonts w:ascii="Consolas" w:hAnsi="Consolas" w:cs="Consolas"/>
+          <w:sz w:val="19"/>
+          <w:szCs w:val="19"/>
+          <w:lang w:val="en-US"/>
+        </w:rPr>
+        <w:tab/>
+      </w:r>
+      <w:r>
+        <w:rPr>
+          <w:rFonts w:ascii="Consolas" w:hAnsi="Consolas" w:cs="Consolas"/>
+          <w:color w:val="FF0000"/>
+          <w:sz w:val="19"/>
+          <w:szCs w:val="19"/>
+          <w:lang w:val="en-US"/>
+        </w:rPr>
+        <w:t>'NOX'</w:t>
       </w:r>
       <w:r>
         <w:rPr>
@@ -8471,19 +8103,9 @@
           <w:szCs w:val="19"/>
           <w:lang w:val="en-US"/>
         </w:rPr>
-        <w:t>BottomHalf</w:t>
+        <w:t>Column_name</w:t>
       </w:r>
       <w:proofErr w:type="spellEnd"/>
-      <w:r>
-        <w:rPr>
-          <w:rFonts w:ascii="Consolas" w:hAnsi="Consolas" w:cs="Consolas"/>
-          <w:color w:val="808080"/>
-          <w:sz w:val="19"/>
-          <w:szCs w:val="19"/>
-          <w:lang w:val="en-US"/>
-        </w:rPr>
-        <w:t>)</w:t>
-      </w:r>
     </w:p>
     <w:p>
       <w:pPr>
@@ -8510,6 +8132,31 @@
       <w:r>
         <w:rPr>
           <w:rFonts w:ascii="Consolas" w:hAnsi="Consolas" w:cs="Consolas"/>
+          <w:color w:val="808080"/>
+          <w:sz w:val="19"/>
+          <w:szCs w:val="19"/>
+          <w:lang w:val="en-US"/>
+        </w:rPr>
+        <w:t>,(</w:t>
+      </w:r>
+    </w:p>
+    <w:p>
+      <w:pPr>
+        <w:autoSpaceDE w:val="0"/>
+        <w:autoSpaceDN w:val="0"/>
+        <w:adjustRightInd w:val="0"/>
+        <w:spacing w:after="0" w:line="240" w:lineRule="auto"/>
+        <w:rPr>
+          <w:rFonts w:ascii="Consolas" w:hAnsi="Consolas" w:cs="Consolas"/>
+          <w:sz w:val="19"/>
+          <w:szCs w:val="19"/>
+          <w:lang w:val="en-US"/>
+        </w:rPr>
+      </w:pPr>
+      <w:r>
+        <w:rPr>
+          <w:rFonts w:ascii="Consolas" w:hAnsi="Consolas" w:cs="Consolas"/>
+          <w:color w:val="0000FF"/>
           <w:sz w:val="19"/>
           <w:szCs w:val="19"/>
           <w:lang w:val="en-US"/>
@@ -8519,30 +8166,6 @@
       <w:r>
         <w:rPr>
           <w:rFonts w:ascii="Consolas" w:hAnsi="Consolas" w:cs="Consolas"/>
-          <w:color w:val="808080"/>
-          <w:sz w:val="19"/>
-          <w:szCs w:val="19"/>
-          <w:lang w:val="en-US"/>
-        </w:rPr>
-        <w:t>+</w:t>
-      </w:r>
-    </w:p>
-    <w:p>
-      <w:pPr>
-        <w:autoSpaceDE w:val="0"/>
-        <w:autoSpaceDN w:val="0"/>
-        <w:adjustRightInd w:val="0"/>
-        <w:spacing w:after="0" w:line="240" w:lineRule="auto"/>
-        <w:rPr>
-          <w:rFonts w:ascii="Consolas" w:hAnsi="Consolas" w:cs="Consolas"/>
-          <w:sz w:val="19"/>
-          <w:szCs w:val="19"/>
-          <w:lang w:val="en-US"/>
-        </w:rPr>
-      </w:pPr>
-      <w:r>
-        <w:rPr>
-          <w:rFonts w:ascii="Consolas" w:hAnsi="Consolas" w:cs="Consolas"/>
           <w:color w:val="0000FF"/>
           <w:sz w:val="19"/>
           <w:szCs w:val="19"/>
@@ -8553,16 +8176,6 @@
       <w:r>
         <w:rPr>
           <w:rFonts w:ascii="Consolas" w:hAnsi="Consolas" w:cs="Consolas"/>
-          <w:color w:val="0000FF"/>
-          <w:sz w:val="19"/>
-          <w:szCs w:val="19"/>
-          <w:lang w:val="en-US"/>
-        </w:rPr>
-        <w:tab/>
-      </w:r>
-      <w:r>
-        <w:rPr>
-          <w:rFonts w:ascii="Consolas" w:hAnsi="Consolas" w:cs="Consolas"/>
           <w:color w:val="808080"/>
           <w:sz w:val="19"/>
           <w:szCs w:val="19"/>
@@ -8598,7 +8211,7 @@
           <w:szCs w:val="19"/>
           <w:lang w:val="en-US"/>
         </w:rPr>
-        <w:t>MIN</w:t>
+        <w:t>MAX</w:t>
       </w:r>
       <w:r>
         <w:rPr>
@@ -8827,293 +8440,332 @@
           <w:szCs w:val="19"/>
           <w:lang w:val="en-US"/>
         </w:rPr>
+        <w:t xml:space="preserve"> NOX</w:t>
+      </w:r>
+      <w:r>
+        <w:rPr>
+          <w:rFonts w:ascii="Consolas" w:hAnsi="Consolas" w:cs="Consolas"/>
+          <w:color w:val="808080"/>
+          <w:sz w:val="19"/>
+          <w:szCs w:val="19"/>
+          <w:lang w:val="en-US"/>
+        </w:rPr>
+        <w:t>)</w:t>
+      </w:r>
+      <w:r>
+        <w:rPr>
+          <w:rFonts w:ascii="Consolas" w:hAnsi="Consolas" w:cs="Consolas"/>
+          <w:sz w:val="19"/>
+          <w:szCs w:val="19"/>
+          <w:lang w:val="en-US"/>
+        </w:rPr>
+        <w:t xml:space="preserve"> </w:t>
+      </w:r>
+      <w:r>
+        <w:rPr>
+          <w:rFonts w:ascii="Consolas" w:hAnsi="Consolas" w:cs="Consolas"/>
+          <w:color w:val="0000FF"/>
+          <w:sz w:val="19"/>
+          <w:szCs w:val="19"/>
+          <w:lang w:val="en-US"/>
+        </w:rPr>
+        <w:t>AS</w:t>
+      </w:r>
+      <w:r>
+        <w:rPr>
+          <w:rFonts w:ascii="Consolas" w:hAnsi="Consolas" w:cs="Consolas"/>
+          <w:sz w:val="19"/>
+          <w:szCs w:val="19"/>
+          <w:lang w:val="en-US"/>
+        </w:rPr>
+        <w:t xml:space="preserve"> </w:t>
+      </w:r>
+      <w:proofErr w:type="spellStart"/>
+      <w:r>
+        <w:rPr>
+          <w:rFonts w:ascii="Consolas" w:hAnsi="Consolas" w:cs="Consolas"/>
+          <w:sz w:val="19"/>
+          <w:szCs w:val="19"/>
+          <w:lang w:val="en-US"/>
+        </w:rPr>
+        <w:t>BottomHalf</w:t>
+      </w:r>
+      <w:proofErr w:type="spellEnd"/>
+      <w:r>
+        <w:rPr>
+          <w:rFonts w:ascii="Consolas" w:hAnsi="Consolas" w:cs="Consolas"/>
+          <w:color w:val="808080"/>
+          <w:sz w:val="19"/>
+          <w:szCs w:val="19"/>
+          <w:lang w:val="en-US"/>
+        </w:rPr>
+        <w:t>)</w:t>
+      </w:r>
+    </w:p>
+    <w:p>
+      <w:pPr>
+        <w:autoSpaceDE w:val="0"/>
+        <w:autoSpaceDN w:val="0"/>
+        <w:adjustRightInd w:val="0"/>
+        <w:spacing w:after="0" w:line="240" w:lineRule="auto"/>
+        <w:rPr>
+          <w:rFonts w:ascii="Consolas" w:hAnsi="Consolas" w:cs="Consolas"/>
+          <w:sz w:val="19"/>
+          <w:szCs w:val="19"/>
+          <w:lang w:val="en-US"/>
+        </w:rPr>
+      </w:pPr>
+      <w:r>
+        <w:rPr>
+          <w:rFonts w:ascii="Consolas" w:hAnsi="Consolas" w:cs="Consolas"/>
+          <w:sz w:val="19"/>
+          <w:szCs w:val="19"/>
+          <w:lang w:val="en-US"/>
+        </w:rPr>
+        <w:tab/>
+      </w:r>
+      <w:r>
+        <w:rPr>
+          <w:rFonts w:ascii="Consolas" w:hAnsi="Consolas" w:cs="Consolas"/>
+          <w:sz w:val="19"/>
+          <w:szCs w:val="19"/>
+          <w:lang w:val="en-US"/>
+        </w:rPr>
+        <w:tab/>
+      </w:r>
+      <w:r>
+        <w:rPr>
+          <w:rFonts w:ascii="Consolas" w:hAnsi="Consolas" w:cs="Consolas"/>
+          <w:color w:val="808080"/>
+          <w:sz w:val="19"/>
+          <w:szCs w:val="19"/>
+          <w:lang w:val="en-US"/>
+        </w:rPr>
+        <w:t>+</w:t>
+      </w:r>
+    </w:p>
+    <w:p>
+      <w:pPr>
+        <w:autoSpaceDE w:val="0"/>
+        <w:autoSpaceDN w:val="0"/>
+        <w:adjustRightInd w:val="0"/>
+        <w:spacing w:after="0" w:line="240" w:lineRule="auto"/>
+        <w:rPr>
+          <w:rFonts w:ascii="Consolas" w:hAnsi="Consolas" w:cs="Consolas"/>
+          <w:sz w:val="19"/>
+          <w:szCs w:val="19"/>
+          <w:lang w:val="en-US"/>
+        </w:rPr>
+      </w:pPr>
+      <w:r>
+        <w:rPr>
+          <w:rFonts w:ascii="Consolas" w:hAnsi="Consolas" w:cs="Consolas"/>
+          <w:color w:val="0000FF"/>
+          <w:sz w:val="19"/>
+          <w:szCs w:val="19"/>
+          <w:lang w:val="en-US"/>
+        </w:rPr>
+        <w:tab/>
+      </w:r>
+      <w:r>
+        <w:rPr>
+          <w:rFonts w:ascii="Consolas" w:hAnsi="Consolas" w:cs="Consolas"/>
+          <w:color w:val="0000FF"/>
+          <w:sz w:val="19"/>
+          <w:szCs w:val="19"/>
+          <w:lang w:val="en-US"/>
+        </w:rPr>
+        <w:tab/>
+      </w:r>
+      <w:r>
+        <w:rPr>
+          <w:rFonts w:ascii="Consolas" w:hAnsi="Consolas" w:cs="Consolas"/>
+          <w:color w:val="808080"/>
+          <w:sz w:val="19"/>
+          <w:szCs w:val="19"/>
+          <w:lang w:val="en-US"/>
+        </w:rPr>
+        <w:t>(</w:t>
+      </w:r>
+      <w:r>
+        <w:rPr>
+          <w:rFonts w:ascii="Consolas" w:hAnsi="Consolas" w:cs="Consolas"/>
+          <w:color w:val="0000FF"/>
+          <w:sz w:val="19"/>
+          <w:szCs w:val="19"/>
+          <w:lang w:val="en-US"/>
+        </w:rPr>
+        <w:t>SELECT</w:t>
+      </w:r>
+      <w:r>
+        <w:rPr>
+          <w:rFonts w:ascii="Consolas" w:hAnsi="Consolas" w:cs="Consolas"/>
+          <w:sz w:val="19"/>
+          <w:szCs w:val="19"/>
+          <w:lang w:val="en-US"/>
+        </w:rPr>
+        <w:t xml:space="preserve"> </w:t>
+      </w:r>
+      <w:proofErr w:type="gramStart"/>
+      <w:r>
+        <w:rPr>
+          <w:rFonts w:ascii="Consolas" w:hAnsi="Consolas" w:cs="Consolas"/>
+          <w:color w:val="FF00FF"/>
+          <w:sz w:val="19"/>
+          <w:szCs w:val="19"/>
+          <w:lang w:val="en-US"/>
+        </w:rPr>
+        <w:t>MIN</w:t>
+      </w:r>
+      <w:r>
+        <w:rPr>
+          <w:rFonts w:ascii="Consolas" w:hAnsi="Consolas" w:cs="Consolas"/>
+          <w:color w:val="808080"/>
+          <w:sz w:val="19"/>
+          <w:szCs w:val="19"/>
+          <w:lang w:val="en-US"/>
+        </w:rPr>
+        <w:t>(</w:t>
+      </w:r>
+      <w:proofErr w:type="gramEnd"/>
+      <w:r>
+        <w:rPr>
+          <w:rFonts w:ascii="Consolas" w:hAnsi="Consolas" w:cs="Consolas"/>
+          <w:sz w:val="19"/>
+          <w:szCs w:val="19"/>
+          <w:lang w:val="en-US"/>
+        </w:rPr>
+        <w:t>NOX</w:t>
+      </w:r>
+      <w:r>
+        <w:rPr>
+          <w:rFonts w:ascii="Consolas" w:hAnsi="Consolas" w:cs="Consolas"/>
+          <w:color w:val="808080"/>
+          <w:sz w:val="19"/>
+          <w:szCs w:val="19"/>
+          <w:lang w:val="en-US"/>
+        </w:rPr>
+        <w:t>)</w:t>
+      </w:r>
+      <w:r>
+        <w:rPr>
+          <w:rFonts w:ascii="Consolas" w:hAnsi="Consolas" w:cs="Consolas"/>
+          <w:sz w:val="19"/>
+          <w:szCs w:val="19"/>
+          <w:lang w:val="en-US"/>
+        </w:rPr>
+        <w:t xml:space="preserve"> </w:t>
+      </w:r>
+      <w:r>
+        <w:rPr>
+          <w:rFonts w:ascii="Consolas" w:hAnsi="Consolas" w:cs="Consolas"/>
+          <w:color w:val="0000FF"/>
+          <w:sz w:val="19"/>
+          <w:szCs w:val="19"/>
+          <w:lang w:val="en-US"/>
+        </w:rPr>
+        <w:t>FROM</w:t>
+      </w:r>
+    </w:p>
+    <w:p>
+      <w:pPr>
+        <w:autoSpaceDE w:val="0"/>
+        <w:autoSpaceDN w:val="0"/>
+        <w:adjustRightInd w:val="0"/>
+        <w:spacing w:after="0" w:line="240" w:lineRule="auto"/>
+        <w:rPr>
+          <w:rFonts w:ascii="Consolas" w:hAnsi="Consolas" w:cs="Consolas"/>
+          <w:sz w:val="19"/>
+          <w:szCs w:val="19"/>
+          <w:lang w:val="en-US"/>
+        </w:rPr>
+      </w:pPr>
+      <w:r>
+        <w:rPr>
+          <w:rFonts w:ascii="Consolas" w:hAnsi="Consolas" w:cs="Consolas"/>
+          <w:color w:val="0000FF"/>
+          <w:sz w:val="19"/>
+          <w:szCs w:val="19"/>
+          <w:lang w:val="en-US"/>
+        </w:rPr>
+        <w:tab/>
+      </w:r>
+      <w:r>
+        <w:rPr>
+          <w:rFonts w:ascii="Consolas" w:hAnsi="Consolas" w:cs="Consolas"/>
+          <w:color w:val="0000FF"/>
+          <w:sz w:val="19"/>
+          <w:szCs w:val="19"/>
+          <w:lang w:val="en-US"/>
+        </w:rPr>
+        <w:tab/>
+      </w:r>
+      <w:r>
+        <w:rPr>
+          <w:rFonts w:ascii="Consolas" w:hAnsi="Consolas" w:cs="Consolas"/>
+          <w:color w:val="808080"/>
+          <w:sz w:val="19"/>
+          <w:szCs w:val="19"/>
+          <w:lang w:val="en-US"/>
+        </w:rPr>
+        <w:t>(</w:t>
+      </w:r>
+      <w:r>
+        <w:rPr>
+          <w:rFonts w:ascii="Consolas" w:hAnsi="Consolas" w:cs="Consolas"/>
+          <w:color w:val="0000FF"/>
+          <w:sz w:val="19"/>
+          <w:szCs w:val="19"/>
+          <w:lang w:val="en-US"/>
+        </w:rPr>
+        <w:t>SELECT</w:t>
+      </w:r>
+      <w:r>
+        <w:rPr>
+          <w:rFonts w:ascii="Consolas" w:hAnsi="Consolas" w:cs="Consolas"/>
+          <w:sz w:val="19"/>
+          <w:szCs w:val="19"/>
+          <w:lang w:val="en-US"/>
+        </w:rPr>
+        <w:t xml:space="preserve"> </w:t>
+      </w:r>
+      <w:r>
+        <w:rPr>
+          <w:rFonts w:ascii="Consolas" w:hAnsi="Consolas" w:cs="Consolas"/>
+          <w:color w:val="0000FF"/>
+          <w:sz w:val="19"/>
+          <w:szCs w:val="19"/>
+          <w:lang w:val="en-US"/>
+        </w:rPr>
+        <w:t>TOP</w:t>
+      </w:r>
+      <w:r>
+        <w:rPr>
+          <w:rFonts w:ascii="Consolas" w:hAnsi="Consolas" w:cs="Consolas"/>
+          <w:sz w:val="19"/>
+          <w:szCs w:val="19"/>
+          <w:lang w:val="en-US"/>
+        </w:rPr>
+        <w:t xml:space="preserve"> 50 </w:t>
+      </w:r>
+      <w:r>
+        <w:rPr>
+          <w:rFonts w:ascii="Consolas" w:hAnsi="Consolas" w:cs="Consolas"/>
+          <w:color w:val="0000FF"/>
+          <w:sz w:val="19"/>
+          <w:szCs w:val="19"/>
+          <w:lang w:val="en-US"/>
+        </w:rPr>
+        <w:t>PERCENT</w:t>
+      </w:r>
+      <w:r>
+        <w:rPr>
+          <w:rFonts w:ascii="Consolas" w:hAnsi="Consolas" w:cs="Consolas"/>
+          <w:sz w:val="19"/>
+          <w:szCs w:val="19"/>
+          <w:lang w:val="en-US"/>
+        </w:rPr>
         <w:t xml:space="preserve"> NOX </w:t>
-      </w:r>
-      <w:r>
-        <w:rPr>
-          <w:rFonts w:ascii="Consolas" w:hAnsi="Consolas" w:cs="Consolas"/>
-          <w:color w:val="0000FF"/>
-          <w:sz w:val="19"/>
-          <w:szCs w:val="19"/>
-          <w:lang w:val="en-US"/>
-        </w:rPr>
-        <w:t>DESC</w:t>
-      </w:r>
-      <w:r>
-        <w:rPr>
-          <w:rFonts w:ascii="Consolas" w:hAnsi="Consolas" w:cs="Consolas"/>
-          <w:color w:val="808080"/>
-          <w:sz w:val="19"/>
-          <w:szCs w:val="19"/>
-          <w:lang w:val="en-US"/>
-        </w:rPr>
-        <w:t>)</w:t>
-      </w:r>
-      <w:r>
-        <w:rPr>
-          <w:rFonts w:ascii="Consolas" w:hAnsi="Consolas" w:cs="Consolas"/>
-          <w:sz w:val="19"/>
-          <w:szCs w:val="19"/>
-          <w:lang w:val="en-US"/>
-        </w:rPr>
-        <w:t xml:space="preserve"> </w:t>
-      </w:r>
-      <w:r>
-        <w:rPr>
-          <w:rFonts w:ascii="Consolas" w:hAnsi="Consolas" w:cs="Consolas"/>
-          <w:color w:val="0000FF"/>
-          <w:sz w:val="19"/>
-          <w:szCs w:val="19"/>
-          <w:lang w:val="en-US"/>
-        </w:rPr>
-        <w:t>AS</w:t>
-      </w:r>
-      <w:r>
-        <w:rPr>
-          <w:rFonts w:ascii="Consolas" w:hAnsi="Consolas" w:cs="Consolas"/>
-          <w:sz w:val="19"/>
-          <w:szCs w:val="19"/>
-          <w:lang w:val="en-US"/>
-        </w:rPr>
-        <w:t xml:space="preserve"> </w:t>
-      </w:r>
-      <w:proofErr w:type="spellStart"/>
-      <w:r>
-        <w:rPr>
-          <w:rFonts w:ascii="Consolas" w:hAnsi="Consolas" w:cs="Consolas"/>
-          <w:sz w:val="19"/>
-          <w:szCs w:val="19"/>
-          <w:lang w:val="en-US"/>
-        </w:rPr>
-        <w:t>TopHalf</w:t>
-      </w:r>
-      <w:proofErr w:type="spellEnd"/>
-      <w:r>
-        <w:rPr>
-          <w:rFonts w:ascii="Consolas" w:hAnsi="Consolas" w:cs="Consolas"/>
-          <w:color w:val="808080"/>
-          <w:sz w:val="19"/>
-          <w:szCs w:val="19"/>
-          <w:lang w:val="en-US"/>
-        </w:rPr>
-        <w:t>)</w:t>
-      </w:r>
-    </w:p>
-    <w:p>
-      <w:pPr>
-        <w:autoSpaceDE w:val="0"/>
-        <w:autoSpaceDN w:val="0"/>
-        <w:adjustRightInd w:val="0"/>
-        <w:spacing w:after="0" w:line="240" w:lineRule="auto"/>
-        <w:rPr>
-          <w:rFonts w:ascii="Consolas" w:hAnsi="Consolas" w:cs="Consolas"/>
-          <w:sz w:val="19"/>
-          <w:szCs w:val="19"/>
-          <w:lang w:val="en-US"/>
-        </w:rPr>
-      </w:pPr>
-      <w:r>
-        <w:rPr>
-          <w:rFonts w:ascii="Consolas" w:hAnsi="Consolas" w:cs="Consolas"/>
-          <w:sz w:val="19"/>
-          <w:szCs w:val="19"/>
-          <w:lang w:val="en-US"/>
-        </w:rPr>
-        <w:tab/>
-        <w:t xml:space="preserve"> </w:t>
-      </w:r>
-      <w:r>
-        <w:rPr>
-          <w:rFonts w:ascii="Consolas" w:hAnsi="Consolas" w:cs="Consolas"/>
-          <w:color w:val="808080"/>
-          <w:sz w:val="19"/>
-          <w:szCs w:val="19"/>
-          <w:lang w:val="en-US"/>
-        </w:rPr>
-        <w:t>)</w:t>
-      </w:r>
-      <w:r>
-        <w:rPr>
-          <w:rFonts w:ascii="Consolas" w:hAnsi="Consolas" w:cs="Consolas"/>
-          <w:sz w:val="19"/>
-          <w:szCs w:val="19"/>
-          <w:lang w:val="en-US"/>
-        </w:rPr>
-        <w:t xml:space="preserve"> </w:t>
-      </w:r>
-      <w:r>
-        <w:rPr>
-          <w:rFonts w:ascii="Consolas" w:hAnsi="Consolas" w:cs="Consolas"/>
-          <w:color w:val="808080"/>
-          <w:sz w:val="19"/>
-          <w:szCs w:val="19"/>
-          <w:lang w:val="en-US"/>
-        </w:rPr>
-        <w:t>/</w:t>
-      </w:r>
-      <w:r>
-        <w:rPr>
-          <w:rFonts w:ascii="Consolas" w:hAnsi="Consolas" w:cs="Consolas"/>
-          <w:sz w:val="19"/>
-          <w:szCs w:val="19"/>
-          <w:lang w:val="en-US"/>
-        </w:rPr>
-        <w:t xml:space="preserve"> 2 </w:t>
-      </w:r>
-      <w:r>
-        <w:rPr>
-          <w:rFonts w:ascii="Consolas" w:hAnsi="Consolas" w:cs="Consolas"/>
-          <w:color w:val="0000FF"/>
-          <w:sz w:val="19"/>
-          <w:szCs w:val="19"/>
-          <w:lang w:val="en-US"/>
-        </w:rPr>
-        <w:t>AS</w:t>
-      </w:r>
-      <w:r>
-        <w:rPr>
-          <w:rFonts w:ascii="Consolas" w:hAnsi="Consolas" w:cs="Consolas"/>
-          <w:sz w:val="19"/>
-          <w:szCs w:val="19"/>
-          <w:lang w:val="en-US"/>
-        </w:rPr>
-        <w:t xml:space="preserve"> Median</w:t>
-      </w:r>
-    </w:p>
-    <w:p>
-      <w:pPr>
-        <w:autoSpaceDE w:val="0"/>
-        <w:autoSpaceDN w:val="0"/>
-        <w:adjustRightInd w:val="0"/>
-        <w:spacing w:after="0" w:line="240" w:lineRule="auto"/>
-        <w:rPr>
-          <w:rFonts w:ascii="Consolas" w:hAnsi="Consolas" w:cs="Consolas"/>
-          <w:sz w:val="19"/>
-          <w:szCs w:val="19"/>
-          <w:lang w:val="en-US"/>
-        </w:rPr>
-      </w:pPr>
-      <w:r>
-        <w:rPr>
-          <w:rFonts w:ascii="Consolas" w:hAnsi="Consolas" w:cs="Consolas"/>
-          <w:sz w:val="19"/>
-          <w:szCs w:val="19"/>
-          <w:lang w:val="en-US"/>
-        </w:rPr>
-        <w:tab/>
-      </w:r>
-      <w:proofErr w:type="gramStart"/>
-      <w:r>
-        <w:rPr>
-          <w:rFonts w:ascii="Consolas" w:hAnsi="Consolas" w:cs="Consolas"/>
-          <w:color w:val="808080"/>
-          <w:sz w:val="19"/>
-          <w:szCs w:val="19"/>
-          <w:lang w:val="en-US"/>
-        </w:rPr>
-        <w:t>,</w:t>
-      </w:r>
-      <w:r>
-        <w:rPr>
-          <w:rFonts w:ascii="Consolas" w:hAnsi="Consolas" w:cs="Consolas"/>
-          <w:color w:val="FF00FF"/>
-          <w:sz w:val="19"/>
-          <w:szCs w:val="19"/>
-          <w:lang w:val="en-US"/>
-        </w:rPr>
-        <w:t>MIN</w:t>
-      </w:r>
-      <w:proofErr w:type="gramEnd"/>
-      <w:r>
-        <w:rPr>
-          <w:rFonts w:ascii="Consolas" w:hAnsi="Consolas" w:cs="Consolas"/>
-          <w:color w:val="808080"/>
-          <w:sz w:val="19"/>
-          <w:szCs w:val="19"/>
-          <w:lang w:val="en-US"/>
-        </w:rPr>
-        <w:t>(</w:t>
-      </w:r>
-      <w:r>
-        <w:rPr>
-          <w:rFonts w:ascii="Consolas" w:hAnsi="Consolas" w:cs="Consolas"/>
-          <w:sz w:val="19"/>
-          <w:szCs w:val="19"/>
-          <w:lang w:val="en-US"/>
-        </w:rPr>
-        <w:t>NOX</w:t>
-      </w:r>
-      <w:r>
-        <w:rPr>
-          <w:rFonts w:ascii="Consolas" w:hAnsi="Consolas" w:cs="Consolas"/>
-          <w:color w:val="808080"/>
-          <w:sz w:val="19"/>
-          <w:szCs w:val="19"/>
-          <w:lang w:val="en-US"/>
-        </w:rPr>
-        <w:t>)</w:t>
-      </w:r>
-      <w:r>
-        <w:rPr>
-          <w:rFonts w:ascii="Consolas" w:hAnsi="Consolas" w:cs="Consolas"/>
-          <w:sz w:val="19"/>
-          <w:szCs w:val="19"/>
-          <w:lang w:val="en-US"/>
-        </w:rPr>
-        <w:t xml:space="preserve"> </w:t>
-      </w:r>
-      <w:r>
-        <w:rPr>
-          <w:rFonts w:ascii="Consolas" w:hAnsi="Consolas" w:cs="Consolas"/>
-          <w:color w:val="0000FF"/>
-          <w:sz w:val="19"/>
-          <w:szCs w:val="19"/>
-          <w:lang w:val="en-US"/>
-        </w:rPr>
-        <w:t>AS</w:t>
-      </w:r>
-      <w:r>
-        <w:rPr>
-          <w:rFonts w:ascii="Consolas" w:hAnsi="Consolas" w:cs="Consolas"/>
-          <w:sz w:val="19"/>
-          <w:szCs w:val="19"/>
-          <w:lang w:val="en-US"/>
-        </w:rPr>
-        <w:t xml:space="preserve"> </w:t>
-      </w:r>
-      <w:proofErr w:type="spellStart"/>
-      <w:r>
-        <w:rPr>
-          <w:rFonts w:ascii="Consolas" w:hAnsi="Consolas" w:cs="Consolas"/>
-          <w:sz w:val="19"/>
-          <w:szCs w:val="19"/>
-          <w:lang w:val="en-US"/>
-        </w:rPr>
-        <w:t>MinValue</w:t>
-      </w:r>
-      <w:proofErr w:type="spellEnd"/>
-    </w:p>
-    <w:p>
-      <w:pPr>
-        <w:autoSpaceDE w:val="0"/>
-        <w:autoSpaceDN w:val="0"/>
-        <w:adjustRightInd w:val="0"/>
-        <w:spacing w:after="0" w:line="240" w:lineRule="auto"/>
-        <w:rPr>
-          <w:rFonts w:ascii="Consolas" w:hAnsi="Consolas" w:cs="Consolas"/>
-          <w:sz w:val="19"/>
-          <w:szCs w:val="19"/>
-          <w:lang w:val="en-US"/>
-        </w:rPr>
-      </w:pPr>
-      <w:r>
-        <w:rPr>
-          <w:rFonts w:ascii="Consolas" w:hAnsi="Consolas" w:cs="Consolas"/>
-          <w:sz w:val="19"/>
-          <w:szCs w:val="19"/>
-          <w:lang w:val="en-US"/>
-        </w:rPr>
-        <w:tab/>
       </w:r>
       <w:r>
         <w:rPr>
@@ -9147,20 +8799,63 @@
       </w:r>
       <w:proofErr w:type="spellEnd"/>
       <w:proofErr w:type="gramEnd"/>
-    </w:p>
-    <w:p>
-      <w:pPr>
-        <w:autoSpaceDE w:val="0"/>
-        <w:autoSpaceDN w:val="0"/>
-        <w:adjustRightInd w:val="0"/>
-        <w:spacing w:after="0" w:line="240" w:lineRule="auto"/>
-        <w:rPr>
-          <w:rFonts w:ascii="Consolas" w:hAnsi="Consolas" w:cs="Consolas"/>
-          <w:sz w:val="19"/>
-          <w:szCs w:val="19"/>
-          <w:lang w:val="en-US"/>
-        </w:rPr>
-      </w:pPr>
+      <w:r>
+        <w:rPr>
+          <w:rFonts w:ascii="Consolas" w:hAnsi="Consolas" w:cs="Consolas"/>
+          <w:sz w:val="19"/>
+          <w:szCs w:val="19"/>
+          <w:lang w:val="en-US"/>
+        </w:rPr>
+        <w:t xml:space="preserve"> </w:t>
+      </w:r>
+      <w:r>
+        <w:rPr>
+          <w:rFonts w:ascii="Consolas" w:hAnsi="Consolas" w:cs="Consolas"/>
+          <w:color w:val="0000FF"/>
+          <w:sz w:val="19"/>
+          <w:szCs w:val="19"/>
+          <w:lang w:val="en-US"/>
+        </w:rPr>
+        <w:t>ORDER</w:t>
+      </w:r>
+      <w:r>
+        <w:rPr>
+          <w:rFonts w:ascii="Consolas" w:hAnsi="Consolas" w:cs="Consolas"/>
+          <w:sz w:val="19"/>
+          <w:szCs w:val="19"/>
+          <w:lang w:val="en-US"/>
+        </w:rPr>
+        <w:t xml:space="preserve"> </w:t>
+      </w:r>
+      <w:r>
+        <w:rPr>
+          <w:rFonts w:ascii="Consolas" w:hAnsi="Consolas" w:cs="Consolas"/>
+          <w:color w:val="0000FF"/>
+          <w:sz w:val="19"/>
+          <w:szCs w:val="19"/>
+          <w:lang w:val="en-US"/>
+        </w:rPr>
+        <w:t>BY</w:t>
+      </w:r>
+      <w:r>
+        <w:rPr>
+          <w:rFonts w:ascii="Consolas" w:hAnsi="Consolas" w:cs="Consolas"/>
+          <w:sz w:val="19"/>
+          <w:szCs w:val="19"/>
+          <w:lang w:val="en-US"/>
+        </w:rPr>
+        <w:t xml:space="preserve"> NOX </w:t>
+      </w:r>
+      <w:r>
+        <w:rPr>
+          <w:rFonts w:ascii="Consolas" w:hAnsi="Consolas" w:cs="Consolas"/>
+          <w:color w:val="0000FF"/>
+          <w:sz w:val="19"/>
+          <w:szCs w:val="19"/>
+          <w:lang w:val="en-US"/>
+        </w:rPr>
+        <w:t>DESC</w:t>
+      </w:r>
       <w:r>
         <w:rPr>
           <w:rFonts w:ascii="Consolas" w:hAnsi="Consolas" w:cs="Consolas"/>
@@ -9171,6 +8866,328 @@
         </w:rPr>
         <w:t>)</w:t>
       </w:r>
+      <w:r>
+        <w:rPr>
+          <w:rFonts w:ascii="Consolas" w:hAnsi="Consolas" w:cs="Consolas"/>
+          <w:sz w:val="19"/>
+          <w:szCs w:val="19"/>
+          <w:lang w:val="en-US"/>
+        </w:rPr>
+        <w:t xml:space="preserve"> </w:t>
+      </w:r>
+      <w:r>
+        <w:rPr>
+          <w:rFonts w:ascii="Consolas" w:hAnsi="Consolas" w:cs="Consolas"/>
+          <w:color w:val="0000FF"/>
+          <w:sz w:val="19"/>
+          <w:szCs w:val="19"/>
+          <w:lang w:val="en-US"/>
+        </w:rPr>
+        <w:t>AS</w:t>
+      </w:r>
+      <w:r>
+        <w:rPr>
+          <w:rFonts w:ascii="Consolas" w:hAnsi="Consolas" w:cs="Consolas"/>
+          <w:sz w:val="19"/>
+          <w:szCs w:val="19"/>
+          <w:lang w:val="en-US"/>
+        </w:rPr>
+        <w:t xml:space="preserve"> </w:t>
+      </w:r>
+      <w:proofErr w:type="spellStart"/>
+      <w:r>
+        <w:rPr>
+          <w:rFonts w:ascii="Consolas" w:hAnsi="Consolas" w:cs="Consolas"/>
+          <w:sz w:val="19"/>
+          <w:szCs w:val="19"/>
+          <w:lang w:val="en-US"/>
+        </w:rPr>
+        <w:t>TopHalf</w:t>
+      </w:r>
+      <w:proofErr w:type="spellEnd"/>
+      <w:r>
+        <w:rPr>
+          <w:rFonts w:ascii="Consolas" w:hAnsi="Consolas" w:cs="Consolas"/>
+          <w:color w:val="808080"/>
+          <w:sz w:val="19"/>
+          <w:szCs w:val="19"/>
+          <w:lang w:val="en-US"/>
+        </w:rPr>
+        <w:t>)</w:t>
+      </w:r>
+    </w:p>
+    <w:p>
+      <w:pPr>
+        <w:autoSpaceDE w:val="0"/>
+        <w:autoSpaceDN w:val="0"/>
+        <w:adjustRightInd w:val="0"/>
+        <w:spacing w:after="0" w:line="240" w:lineRule="auto"/>
+        <w:rPr>
+          <w:rFonts w:ascii="Consolas" w:hAnsi="Consolas" w:cs="Consolas"/>
+          <w:sz w:val="19"/>
+          <w:szCs w:val="19"/>
+          <w:lang w:val="en-US"/>
+        </w:rPr>
+      </w:pPr>
+      <w:r>
+        <w:rPr>
+          <w:rFonts w:ascii="Consolas" w:hAnsi="Consolas" w:cs="Consolas"/>
+          <w:sz w:val="19"/>
+          <w:szCs w:val="19"/>
+          <w:lang w:val="en-US"/>
+        </w:rPr>
+        <w:tab/>
+        <w:t xml:space="preserve"> </w:t>
+      </w:r>
+      <w:r>
+        <w:rPr>
+          <w:rFonts w:ascii="Consolas" w:hAnsi="Consolas" w:cs="Consolas"/>
+          <w:color w:val="808080"/>
+          <w:sz w:val="19"/>
+          <w:szCs w:val="19"/>
+          <w:lang w:val="en-US"/>
+        </w:rPr>
+        <w:t>)</w:t>
+      </w:r>
+      <w:r>
+        <w:rPr>
+          <w:rFonts w:ascii="Consolas" w:hAnsi="Consolas" w:cs="Consolas"/>
+          <w:sz w:val="19"/>
+          <w:szCs w:val="19"/>
+          <w:lang w:val="en-US"/>
+        </w:rPr>
+        <w:t xml:space="preserve"> </w:t>
+      </w:r>
+      <w:r>
+        <w:rPr>
+          <w:rFonts w:ascii="Consolas" w:hAnsi="Consolas" w:cs="Consolas"/>
+          <w:color w:val="808080"/>
+          <w:sz w:val="19"/>
+          <w:szCs w:val="19"/>
+          <w:lang w:val="en-US"/>
+        </w:rPr>
+        <w:t>/</w:t>
+      </w:r>
+      <w:r>
+        <w:rPr>
+          <w:rFonts w:ascii="Consolas" w:hAnsi="Consolas" w:cs="Consolas"/>
+          <w:sz w:val="19"/>
+          <w:szCs w:val="19"/>
+          <w:lang w:val="en-US"/>
+        </w:rPr>
+        <w:t xml:space="preserve"> 2 </w:t>
+      </w:r>
+      <w:r>
+        <w:rPr>
+          <w:rFonts w:ascii="Consolas" w:hAnsi="Consolas" w:cs="Consolas"/>
+          <w:color w:val="0000FF"/>
+          <w:sz w:val="19"/>
+          <w:szCs w:val="19"/>
+          <w:lang w:val="en-US"/>
+        </w:rPr>
+        <w:t>AS</w:t>
+      </w:r>
+      <w:r>
+        <w:rPr>
+          <w:rFonts w:ascii="Consolas" w:hAnsi="Consolas" w:cs="Consolas"/>
+          <w:sz w:val="19"/>
+          <w:szCs w:val="19"/>
+          <w:lang w:val="en-US"/>
+        </w:rPr>
+        <w:t xml:space="preserve"> Median</w:t>
+      </w:r>
+    </w:p>
+    <w:p>
+      <w:pPr>
+        <w:autoSpaceDE w:val="0"/>
+        <w:autoSpaceDN w:val="0"/>
+        <w:adjustRightInd w:val="0"/>
+        <w:spacing w:after="0" w:line="240" w:lineRule="auto"/>
+        <w:rPr>
+          <w:rFonts w:ascii="Consolas" w:hAnsi="Consolas" w:cs="Consolas"/>
+          <w:sz w:val="19"/>
+          <w:szCs w:val="19"/>
+          <w:lang w:val="en-US"/>
+        </w:rPr>
+      </w:pPr>
+      <w:r>
+        <w:rPr>
+          <w:rFonts w:ascii="Consolas" w:hAnsi="Consolas" w:cs="Consolas"/>
+          <w:sz w:val="19"/>
+          <w:szCs w:val="19"/>
+          <w:lang w:val="en-US"/>
+        </w:rPr>
+        <w:tab/>
+      </w:r>
+      <w:proofErr w:type="gramStart"/>
+      <w:r>
+        <w:rPr>
+          <w:rFonts w:ascii="Consolas" w:hAnsi="Consolas" w:cs="Consolas"/>
+          <w:color w:val="808080"/>
+          <w:sz w:val="19"/>
+          <w:szCs w:val="19"/>
+          <w:lang w:val="en-US"/>
+        </w:rPr>
+        <w:t>,</w:t>
+      </w:r>
+      <w:r>
+        <w:rPr>
+          <w:rFonts w:ascii="Consolas" w:hAnsi="Consolas" w:cs="Consolas"/>
+          <w:color w:val="FF00FF"/>
+          <w:sz w:val="19"/>
+          <w:szCs w:val="19"/>
+          <w:lang w:val="en-US"/>
+        </w:rPr>
+        <w:t>MIN</w:t>
+      </w:r>
+      <w:proofErr w:type="gramEnd"/>
+      <w:r>
+        <w:rPr>
+          <w:rFonts w:ascii="Consolas" w:hAnsi="Consolas" w:cs="Consolas"/>
+          <w:color w:val="808080"/>
+          <w:sz w:val="19"/>
+          <w:szCs w:val="19"/>
+          <w:lang w:val="en-US"/>
+        </w:rPr>
+        <w:t>(</w:t>
+      </w:r>
+      <w:r>
+        <w:rPr>
+          <w:rFonts w:ascii="Consolas" w:hAnsi="Consolas" w:cs="Consolas"/>
+          <w:sz w:val="19"/>
+          <w:szCs w:val="19"/>
+          <w:lang w:val="en-US"/>
+        </w:rPr>
+        <w:t>NOX</w:t>
+      </w:r>
+      <w:r>
+        <w:rPr>
+          <w:rFonts w:ascii="Consolas" w:hAnsi="Consolas" w:cs="Consolas"/>
+          <w:color w:val="808080"/>
+          <w:sz w:val="19"/>
+          <w:szCs w:val="19"/>
+          <w:lang w:val="en-US"/>
+        </w:rPr>
+        <w:t>)</w:t>
+      </w:r>
+      <w:r>
+        <w:rPr>
+          <w:rFonts w:ascii="Consolas" w:hAnsi="Consolas" w:cs="Consolas"/>
+          <w:sz w:val="19"/>
+          <w:szCs w:val="19"/>
+          <w:lang w:val="en-US"/>
+        </w:rPr>
+        <w:t xml:space="preserve"> </w:t>
+      </w:r>
+      <w:r>
+        <w:rPr>
+          <w:rFonts w:ascii="Consolas" w:hAnsi="Consolas" w:cs="Consolas"/>
+          <w:color w:val="0000FF"/>
+          <w:sz w:val="19"/>
+          <w:szCs w:val="19"/>
+          <w:lang w:val="en-US"/>
+        </w:rPr>
+        <w:t>AS</w:t>
+      </w:r>
+      <w:r>
+        <w:rPr>
+          <w:rFonts w:ascii="Consolas" w:hAnsi="Consolas" w:cs="Consolas"/>
+          <w:sz w:val="19"/>
+          <w:szCs w:val="19"/>
+          <w:lang w:val="en-US"/>
+        </w:rPr>
+        <w:t xml:space="preserve"> </w:t>
+      </w:r>
+      <w:proofErr w:type="spellStart"/>
+      <w:r>
+        <w:rPr>
+          <w:rFonts w:ascii="Consolas" w:hAnsi="Consolas" w:cs="Consolas"/>
+          <w:sz w:val="19"/>
+          <w:szCs w:val="19"/>
+          <w:lang w:val="en-US"/>
+        </w:rPr>
+        <w:t>MinValue</w:t>
+      </w:r>
+      <w:proofErr w:type="spellEnd"/>
+    </w:p>
+    <w:p>
+      <w:pPr>
+        <w:autoSpaceDE w:val="0"/>
+        <w:autoSpaceDN w:val="0"/>
+        <w:adjustRightInd w:val="0"/>
+        <w:spacing w:after="0" w:line="240" w:lineRule="auto"/>
+        <w:rPr>
+          <w:rFonts w:ascii="Consolas" w:hAnsi="Consolas" w:cs="Consolas"/>
+          <w:sz w:val="19"/>
+          <w:szCs w:val="19"/>
+          <w:lang w:val="en-US"/>
+        </w:rPr>
+      </w:pPr>
+      <w:r>
+        <w:rPr>
+          <w:rFonts w:ascii="Consolas" w:hAnsi="Consolas" w:cs="Consolas"/>
+          <w:sz w:val="19"/>
+          <w:szCs w:val="19"/>
+          <w:lang w:val="en-US"/>
+        </w:rPr>
+        <w:tab/>
+      </w:r>
+      <w:r>
+        <w:rPr>
+          <w:rFonts w:ascii="Consolas" w:hAnsi="Consolas" w:cs="Consolas"/>
+          <w:color w:val="0000FF"/>
+          <w:sz w:val="19"/>
+          <w:szCs w:val="19"/>
+          <w:lang w:val="en-US"/>
+        </w:rPr>
+        <w:t>FROM</w:t>
+      </w:r>
+      <w:r>
+        <w:rPr>
+          <w:rFonts w:ascii="Consolas" w:hAnsi="Consolas" w:cs="Consolas"/>
+          <w:sz w:val="19"/>
+          <w:szCs w:val="19"/>
+          <w:lang w:val="en-US"/>
+        </w:rPr>
+        <w:t xml:space="preserve"> </w:t>
+      </w:r>
+      <w:proofErr w:type="spellStart"/>
+      <w:proofErr w:type="gramStart"/>
+      <w:r>
+        <w:rPr>
+          <w:rFonts w:ascii="Consolas" w:hAnsi="Consolas" w:cs="Consolas"/>
+          <w:sz w:val="19"/>
+          <w:szCs w:val="19"/>
+          <w:lang w:val="en-US"/>
+        </w:rPr>
+        <w:t>boston</w:t>
+      </w:r>
+      <w:proofErr w:type="spellEnd"/>
+      <w:proofErr w:type="gramEnd"/>
+    </w:p>
+    <w:p>
+      <w:pPr>
+        <w:autoSpaceDE w:val="0"/>
+        <w:autoSpaceDN w:val="0"/>
+        <w:adjustRightInd w:val="0"/>
+        <w:spacing w:after="0" w:line="240" w:lineRule="auto"/>
+        <w:rPr>
+          <w:rFonts w:ascii="Consolas" w:hAnsi="Consolas" w:cs="Consolas"/>
+          <w:sz w:val="19"/>
+          <w:szCs w:val="19"/>
+          <w:lang w:val="en-US"/>
+        </w:rPr>
+      </w:pPr>
+      <w:r>
+        <w:rPr>
+          <w:rFonts w:ascii="Consolas" w:hAnsi="Consolas" w:cs="Consolas"/>
+          <w:color w:val="808080"/>
+          <w:sz w:val="19"/>
+          <w:szCs w:val="19"/>
+          <w:lang w:val="en-US"/>
+        </w:rPr>
+        <w:t>)</w:t>
+      </w:r>
     </w:p>
     <w:p>
       <w:pPr>
@@ -9264,14 +9281,16 @@
           <w:rFonts w:ascii="Consolas" w:hAnsi="Consolas" w:cs="Consolas"/>
           <w:sz w:val="19"/>
           <w:szCs w:val="19"/>
-        </w:rPr>
-      </w:pPr>
-      <w:r>
-        <w:rPr>
-          <w:rFonts w:ascii="Consolas" w:hAnsi="Consolas" w:cs="Consolas"/>
-          <w:color w:val="0000FF"/>
-          <w:sz w:val="19"/>
-          <w:szCs w:val="19"/>
+          <w:lang w:val="en-US"/>
+        </w:rPr>
+      </w:pPr>
+      <w:r>
+        <w:rPr>
+          <w:rFonts w:ascii="Consolas" w:hAnsi="Consolas" w:cs="Consolas"/>
+          <w:color w:val="0000FF"/>
+          <w:sz w:val="19"/>
+          <w:szCs w:val="19"/>
+          <w:lang w:val="en-US"/>
         </w:rPr>
         <w:t>WHERE</w:t>
       </w:r>
@@ -9280,6 +9299,26 @@
           <w:rFonts w:ascii="Consolas" w:hAnsi="Consolas" w:cs="Consolas"/>
           <w:sz w:val="19"/>
           <w:szCs w:val="19"/>
+          <w:lang w:val="en-US"/>
+        </w:rPr>
+        <w:t xml:space="preserve"> Median </w:t>
+      </w:r>
+      <w:r>
+        <w:rPr>
+          <w:rFonts w:ascii="Consolas" w:hAnsi="Consolas" w:cs="Consolas"/>
+          <w:color w:val="808080"/>
+          <w:sz w:val="19"/>
+          <w:szCs w:val="19"/>
+          <w:lang w:val="en-US"/>
+        </w:rPr>
+        <w:t>=</w:t>
+      </w:r>
+      <w:r>
+        <w:rPr>
+          <w:rFonts w:ascii="Consolas" w:hAnsi="Consolas" w:cs="Consolas"/>
+          <w:sz w:val="19"/>
+          <w:szCs w:val="19"/>
+          <w:lang w:val="en-US"/>
         </w:rPr>
         <w:t xml:space="preserve"> </w:t>
       </w:r>
@@ -9289,61 +9328,32 @@
           <w:rFonts w:ascii="Consolas" w:hAnsi="Consolas" w:cs="Consolas"/>
           <w:sz w:val="19"/>
           <w:szCs w:val="19"/>
-        </w:rPr>
-        <w:t>Median</w:t>
+          <w:lang w:val="en-US"/>
+        </w:rPr>
+        <w:t>MinValue</w:t>
       </w:r>
       <w:proofErr w:type="spellEnd"/>
-      <w:r>
-        <w:rPr>
-          <w:rFonts w:ascii="Consolas" w:hAnsi="Consolas" w:cs="Consolas"/>
-          <w:sz w:val="19"/>
-          <w:szCs w:val="19"/>
-        </w:rPr>
-        <w:t xml:space="preserve"> </w:t>
-      </w:r>
-      <w:r>
-        <w:rPr>
-          <w:rFonts w:ascii="Consolas" w:hAnsi="Consolas" w:cs="Consolas"/>
-          <w:color w:val="808080"/>
-          <w:sz w:val="19"/>
-          <w:szCs w:val="19"/>
-        </w:rPr>
-        <w:t>=</w:t>
-      </w:r>
-      <w:r>
-        <w:rPr>
-          <w:rFonts w:ascii="Consolas" w:hAnsi="Consolas" w:cs="Consolas"/>
-          <w:sz w:val="19"/>
-          <w:szCs w:val="19"/>
-        </w:rPr>
-        <w:t xml:space="preserve"> </w:t>
-      </w:r>
-      <w:proofErr w:type="spellStart"/>
-      <w:r>
-        <w:rPr>
-          <w:rFonts w:ascii="Consolas" w:hAnsi="Consolas" w:cs="Consolas"/>
-          <w:sz w:val="19"/>
-          <w:szCs w:val="19"/>
-        </w:rPr>
-        <w:t>MinValue</w:t>
-      </w:r>
-      <w:proofErr w:type="spellEnd"/>
-    </w:p>
-    <w:p>
-      <w:pPr>
-        <w:autoSpaceDE w:val="0"/>
-        <w:autoSpaceDN w:val="0"/>
-        <w:adjustRightInd w:val="0"/>
-        <w:spacing w:after="0" w:line="240" w:lineRule="auto"/>
-        <w:rPr>
-          <w:rFonts w:ascii="Consolas" w:hAnsi="Consolas" w:cs="Consolas"/>
-          <w:sz w:val="19"/>
-          <w:szCs w:val="19"/>
-        </w:rPr>
-      </w:pPr>
-    </w:p>
-    <w:p>
-      <w:r>
+    </w:p>
+    <w:p>
+      <w:pPr>
+        <w:autoSpaceDE w:val="0"/>
+        <w:autoSpaceDN w:val="0"/>
+        <w:adjustRightInd w:val="0"/>
+        <w:spacing w:after="0" w:line="240" w:lineRule="auto"/>
+        <w:rPr>
+          <w:rFonts w:ascii="Consolas" w:hAnsi="Consolas" w:cs="Consolas"/>
+          <w:sz w:val="19"/>
+          <w:szCs w:val="19"/>
+          <w:lang w:val="en-US"/>
+        </w:rPr>
+      </w:pPr>
+    </w:p>
+    <w:p>
+      <w:r>
+        <w:rPr>
+          <w:noProof/>
+          <w:lang w:eastAsia="ru-RU"/>
+        </w:rPr>
         <w:drawing>
           <wp:inline distT="0" distB="0" distL="0" distR="0" wp14:anchorId="24A2CC4A" wp14:editId="003CFF27">
             <wp:extent cx="2333951" cy="1228896"/>
@@ -9381,61 +9391,99 @@
         </w:drawing>
       </w:r>
     </w:p>
-    <w:p/>
-    <w:p>
-      <w:pPr>
-        <w:autoSpaceDE w:val="0"/>
-        <w:autoSpaceDN w:val="0"/>
-        <w:adjustRightInd w:val="0"/>
-        <w:spacing w:after="0" w:line="240" w:lineRule="auto"/>
+    <w:p>
+      <w:pPr>
         <w:rPr>
           <w:rFonts w:ascii="Times New Roman" w:hAnsi="Times New Roman" w:cs="Times New Roman"/>
           <w:sz w:val="28"/>
           <w:szCs w:val="28"/>
         </w:rPr>
       </w:pPr>
+      <w:proofErr w:type="gramStart"/>
       <w:r>
         <w:rPr>
           <w:rFonts w:ascii="Times New Roman" w:hAnsi="Times New Roman" w:cs="Times New Roman"/>
           <w:sz w:val="28"/>
           <w:szCs w:val="28"/>
         </w:rPr>
-        <w:t xml:space="preserve">4. Выведите разницу </w:t>
-      </w:r>
-      <w:proofErr w:type="gramStart"/>
+        <w:t>Вывод:  Колонка</w:t>
+      </w:r>
+      <w:proofErr w:type="gramEnd"/>
       <w:r>
         <w:rPr>
           <w:rFonts w:ascii="Times New Roman" w:hAnsi="Times New Roman" w:cs="Times New Roman"/>
           <w:sz w:val="28"/>
           <w:szCs w:val="28"/>
         </w:rPr>
-        <w:t>между среднем количеством</w:t>
-      </w:r>
-      <w:proofErr w:type="gramEnd"/>
+        <w:t xml:space="preserve"> CHAS принимает бинарные значения 0 или 1, поэтому медиана будет равна или 0</w:t>
+      </w:r>
+      <w:r>
+        <w:t xml:space="preserve"> </w:t>
+      </w:r>
       <w:r>
         <w:rPr>
           <w:rFonts w:ascii="Times New Roman" w:hAnsi="Times New Roman" w:cs="Times New Roman"/>
           <w:sz w:val="28"/>
           <w:szCs w:val="28"/>
         </w:rPr>
-        <w:t xml:space="preserve"> комнат(RM) в домах с самой дорогой стоимостью(MEDV) и 25 самыми дешевыми домами. Аналогично по 50, 100, 200, 300 самыми дешевыми домами. (кол-во </w:t>
-      </w:r>
-      <w:proofErr w:type="gramStart"/>
-      <w:r>
+        <w:t>или 1</w:t>
+      </w:r>
+    </w:p>
+    <w:p/>
+    <w:p>
+      <w:pPr>
+        <w:autoSpaceDE w:val="0"/>
+        <w:autoSpaceDN w:val="0"/>
+        <w:adjustRightInd w:val="0"/>
+        <w:spacing w:after="0" w:line="240" w:lineRule="auto"/>
         <w:rPr>
           <w:rFonts w:ascii="Times New Roman" w:hAnsi="Times New Roman" w:cs="Times New Roman"/>
           <w:sz w:val="28"/>
           <w:szCs w:val="28"/>
         </w:rPr>
-        <w:t>домов(</w:t>
-      </w:r>
-      <w:proofErr w:type="gramEnd"/>
+      </w:pPr>
       <w:r>
         <w:rPr>
           <w:rFonts w:ascii="Times New Roman" w:hAnsi="Times New Roman" w:cs="Times New Roman"/>
           <w:sz w:val="28"/>
           <w:szCs w:val="28"/>
         </w:rPr>
+        <w:t xml:space="preserve">4. Выведите разницу </w:t>
+      </w:r>
+      <w:proofErr w:type="gramStart"/>
+      <w:r>
+        <w:rPr>
+          <w:rFonts w:ascii="Times New Roman" w:hAnsi="Times New Roman" w:cs="Times New Roman"/>
+          <w:sz w:val="28"/>
+          <w:szCs w:val="28"/>
+        </w:rPr>
+        <w:t>между среднем количеством</w:t>
+      </w:r>
+      <w:proofErr w:type="gramEnd"/>
+      <w:r>
+        <w:rPr>
+          <w:rFonts w:ascii="Times New Roman" w:hAnsi="Times New Roman" w:cs="Times New Roman"/>
+          <w:sz w:val="28"/>
+          <w:szCs w:val="28"/>
+        </w:rPr>
+        <w:t xml:space="preserve"> комнат(RM) в домах с самой дорогой стоимостью(MEDV) и 25 самыми дешевыми домами. Аналогично по 50, 100, 200, 300 самыми дешевыми домами. (кол-во </w:t>
+      </w:r>
+      <w:proofErr w:type="gramStart"/>
+      <w:r>
+        <w:rPr>
+          <w:rFonts w:ascii="Times New Roman" w:hAnsi="Times New Roman" w:cs="Times New Roman"/>
+          <w:sz w:val="28"/>
+          <w:szCs w:val="28"/>
+        </w:rPr>
+        <w:t>домов(</w:t>
+      </w:r>
+      <w:proofErr w:type="gramEnd"/>
+      <w:r>
+        <w:rPr>
+          <w:rFonts w:ascii="Times New Roman" w:hAnsi="Times New Roman" w:cs="Times New Roman"/>
+          <w:sz w:val="28"/>
+          <w:szCs w:val="28"/>
+        </w:rPr>
         <w:t>25,50,100,200,300), среднее кол-во комнат в них, среднее кол-во комнат в самых дорогих, разница). Напишите влияет ли кол-во комнат на стоимость и как сильно</w:t>
       </w:r>
     </w:p>
@@ -9904,6 +9952,7 @@
           <w:szCs w:val="19"/>
           <w:lang w:val="en-US"/>
         </w:rPr>
+        <w:lastRenderedPageBreak/>
         <w:t xml:space="preserve">                    RM</w:t>
       </w:r>
     </w:p>
@@ -10165,7 +10214,6 @@
           <w:szCs w:val="19"/>
           <w:lang w:val="en-US"/>
         </w:rPr>
-        <w:lastRenderedPageBreak/>
         <w:t xml:space="preserve">                </w:t>
       </w:r>
       <w:proofErr w:type="gramStart"/>
@@ -12937,8 +12985,10 @@
       </w:pPr>
       <w:r>
         <w:rPr>
-          <w:lang w:val="en-US"/>
-        </w:rPr>
+          <w:noProof/>
+          <w:lang w:eastAsia="ru-RU"/>
+        </w:rPr>
+        <w:lastRenderedPageBreak/>
         <w:drawing>
           <wp:inline distT="0" distB="0" distL="0" distR="0" wp14:anchorId="3C22A4CC" wp14:editId="42911142">
             <wp:extent cx="4867980" cy="1569720"/>
@@ -12984,65 +13034,75 @@
       </w:r>
     </w:p>
     <w:p>
-      <w:pPr>
-        <w:rPr>
-          <w:lang w:val="en-US"/>
-        </w:rPr>
-      </w:pPr>
-    </w:p>
-    <w:p>
-      <w:pPr>
-        <w:autoSpaceDE w:val="0"/>
-        <w:autoSpaceDN w:val="0"/>
-        <w:adjustRightInd w:val="0"/>
-        <w:spacing w:after="0" w:line="240" w:lineRule="auto"/>
+      <w:r>
         <w:rPr>
           <w:rFonts w:ascii="Times New Roman" w:hAnsi="Times New Roman" w:cs="Times New Roman"/>
           <w:sz w:val="28"/>
           <w:szCs w:val="28"/>
         </w:rPr>
-      </w:pPr>
+        <w:t>Вывод: Количество комнат влияет на стоимость квартир</w:t>
+      </w:r>
       <w:r>
         <w:rPr>
           <w:rFonts w:ascii="Times New Roman" w:hAnsi="Times New Roman" w:cs="Times New Roman"/>
           <w:sz w:val="28"/>
           <w:szCs w:val="28"/>
         </w:rPr>
-        <w:lastRenderedPageBreak/>
-        <w:t xml:space="preserve">5. Выведите ранги значений колонки </w:t>
-      </w:r>
-      <w:proofErr w:type="gramStart"/>
-      <w:r>
+        <w:t xml:space="preserve"> (с увеличением количества комнат растет стоимость квартир)</w:t>
+      </w:r>
+    </w:p>
+    <w:p>
+      <w:pPr>
+        <w:autoSpaceDE w:val="0"/>
+        <w:autoSpaceDN w:val="0"/>
+        <w:adjustRightInd w:val="0"/>
+        <w:spacing w:after="0" w:line="240" w:lineRule="auto"/>
         <w:rPr>
           <w:rFonts w:ascii="Times New Roman" w:hAnsi="Times New Roman" w:cs="Times New Roman"/>
           <w:sz w:val="28"/>
           <w:szCs w:val="28"/>
         </w:rPr>
-        <w:t>LSTAT(</w:t>
-      </w:r>
-      <w:proofErr w:type="gramEnd"/>
+      </w:pPr>
       <w:r>
         <w:rPr>
           <w:rFonts w:ascii="Times New Roman" w:hAnsi="Times New Roman" w:cs="Times New Roman"/>
           <w:sz w:val="28"/>
           <w:szCs w:val="28"/>
         </w:rPr>
-        <w:t>процент населения с более низким статусом) в домах с самой дорогой стоимостью (значение LSTAT, стоимость, ранг).</w:t>
-      </w:r>
+        <w:t xml:space="preserve">5. Выведите ранги значений колонки </w:t>
+      </w:r>
+      <w:proofErr w:type="gramStart"/>
       <w:r>
         <w:rPr>
           <w:rFonts w:ascii="Times New Roman" w:hAnsi="Times New Roman" w:cs="Times New Roman"/>
           <w:sz w:val="28"/>
           <w:szCs w:val="28"/>
         </w:rPr>
-        <w:t xml:space="preserve"> </w:t>
-      </w:r>
+        <w:t>LSTAT(</w:t>
+      </w:r>
+      <w:proofErr w:type="gramEnd"/>
       <w:r>
         <w:rPr>
           <w:rFonts w:ascii="Times New Roman" w:hAnsi="Times New Roman" w:cs="Times New Roman"/>
           <w:sz w:val="28"/>
           <w:szCs w:val="28"/>
         </w:rPr>
+        <w:t>процент населения с более низким статусом) в домах с самой дорогой стоимостью (значение LSTAT, стоимость, ранг).</w:t>
+      </w:r>
+      <w:r>
+        <w:rPr>
+          <w:rFonts w:ascii="Times New Roman" w:hAnsi="Times New Roman" w:cs="Times New Roman"/>
+          <w:sz w:val="28"/>
+          <w:szCs w:val="28"/>
+        </w:rPr>
+        <w:t xml:space="preserve"> </w:t>
+      </w:r>
+      <w:r>
+        <w:rPr>
+          <w:rFonts w:ascii="Times New Roman" w:hAnsi="Times New Roman" w:cs="Times New Roman"/>
+          <w:sz w:val="28"/>
+          <w:szCs w:val="28"/>
+        </w:rPr>
         <w:t>Напишите какой вывод можно сделать по этим данным</w:t>
       </w:r>
     </w:p>
@@ -13770,6 +13830,7 @@
           <w:rFonts w:ascii="Consolas" w:hAnsi="Consolas" w:cs="Consolas"/>
           <w:sz w:val="19"/>
           <w:szCs w:val="19"/>
+          <w:lang w:val="en-US"/>
         </w:rPr>
       </w:pPr>
       <w:r>
@@ -13814,6 +13875,7 @@
           <w:color w:val="0000FF"/>
           <w:sz w:val="19"/>
           <w:szCs w:val="19"/>
+          <w:lang w:val="en-US"/>
         </w:rPr>
         <w:t>FROM</w:t>
       </w:r>
@@ -13822,38 +13884,43 @@
           <w:rFonts w:ascii="Consolas" w:hAnsi="Consolas" w:cs="Consolas"/>
           <w:sz w:val="19"/>
           <w:szCs w:val="19"/>
+          <w:lang w:val="en-US"/>
         </w:rPr>
         <w:t xml:space="preserve"> </w:t>
       </w:r>
       <w:proofErr w:type="spellStart"/>
-      <w:r>
-        <w:rPr>
-          <w:rFonts w:ascii="Consolas" w:hAnsi="Consolas" w:cs="Consolas"/>
-          <w:sz w:val="19"/>
-          <w:szCs w:val="19"/>
+      <w:proofErr w:type="gramStart"/>
+      <w:r>
+        <w:rPr>
+          <w:rFonts w:ascii="Consolas" w:hAnsi="Consolas" w:cs="Consolas"/>
+          <w:sz w:val="19"/>
+          <w:szCs w:val="19"/>
+          <w:lang w:val="en-US"/>
         </w:rPr>
         <w:t>boston</w:t>
       </w:r>
       <w:proofErr w:type="spellEnd"/>
-    </w:p>
-    <w:p>
-      <w:pPr>
-        <w:autoSpaceDE w:val="0"/>
-        <w:autoSpaceDN w:val="0"/>
-        <w:adjustRightInd w:val="0"/>
-        <w:spacing w:after="0" w:line="240" w:lineRule="auto"/>
-        <w:rPr>
-          <w:rFonts w:ascii="Consolas" w:hAnsi="Consolas" w:cs="Consolas"/>
-          <w:color w:val="808080"/>
-          <w:sz w:val="19"/>
-          <w:szCs w:val="19"/>
-        </w:rPr>
-      </w:pPr>
-      <w:r>
-        <w:rPr>
-          <w:rFonts w:ascii="Consolas" w:hAnsi="Consolas" w:cs="Consolas"/>
-          <w:sz w:val="19"/>
-          <w:szCs w:val="19"/>
+      <w:proofErr w:type="gramEnd"/>
+    </w:p>
+    <w:p>
+      <w:pPr>
+        <w:autoSpaceDE w:val="0"/>
+        <w:autoSpaceDN w:val="0"/>
+        <w:adjustRightInd w:val="0"/>
+        <w:spacing w:after="0" w:line="240" w:lineRule="auto"/>
+        <w:rPr>
+          <w:rFonts w:ascii="Consolas" w:hAnsi="Consolas" w:cs="Consolas"/>
+          <w:color w:val="808080"/>
+          <w:sz w:val="19"/>
+          <w:szCs w:val="19"/>
+        </w:rPr>
+      </w:pPr>
+      <w:r>
+        <w:rPr>
+          <w:rFonts w:ascii="Consolas" w:hAnsi="Consolas" w:cs="Consolas"/>
+          <w:sz w:val="19"/>
+          <w:szCs w:val="19"/>
+          <w:lang w:val="en-US"/>
         </w:rPr>
         <w:tab/>
       </w:r>
@@ -13862,6 +13929,7 @@
           <w:rFonts w:ascii="Consolas" w:hAnsi="Consolas" w:cs="Consolas"/>
           <w:sz w:val="19"/>
           <w:szCs w:val="19"/>
+          <w:lang w:val="en-US"/>
         </w:rPr>
         <w:tab/>
       </w:r>
@@ -13870,6 +13938,7 @@
           <w:rFonts w:ascii="Consolas" w:hAnsi="Consolas" w:cs="Consolas"/>
           <w:sz w:val="19"/>
           <w:szCs w:val="19"/>
+          <w:lang w:val="en-US"/>
         </w:rPr>
         <w:tab/>
         <w:t xml:space="preserve"> </w:t>
@@ -13886,6 +13955,10 @@
     </w:p>
     <w:p>
       <w:r>
+        <w:rPr>
+          <w:noProof/>
+          <w:lang w:eastAsia="ru-RU"/>
+        </w:rPr>
         <w:drawing>
           <wp:inline distT="0" distB="0" distL="0" distR="0" wp14:anchorId="27D5B0EF" wp14:editId="0BDEBEEE">
             <wp:extent cx="2410161" cy="3924848"/>
@@ -13925,10 +13998,6 @@
     </w:p>
     <w:p>
       <w:pPr>
-        <w:autoSpaceDE w:val="0"/>
-        <w:autoSpaceDN w:val="0"/>
-        <w:adjustRightInd w:val="0"/>
-        <w:spacing w:after="0" w:line="240" w:lineRule="auto"/>
         <w:rPr>
           <w:rFonts w:ascii="Times New Roman" w:hAnsi="Times New Roman" w:cs="Times New Roman"/>
           <w:sz w:val="28"/>
@@ -13941,59 +14010,80 @@
           <w:sz w:val="28"/>
           <w:szCs w:val="28"/>
         </w:rPr>
-        <w:t xml:space="preserve">6. Выведите среднюю стоимость </w:t>
-      </w:r>
-      <w:proofErr w:type="gramStart"/>
-      <w:r>
+        <w:lastRenderedPageBreak/>
+        <w:t>Вывод: Между данными прослеживается обратная корреляция –  в районах, где продаются дорогие дома процент населения низкого статуса минимален.</w:t>
+      </w:r>
+    </w:p>
+    <w:p>
+      <w:pPr>
+        <w:autoSpaceDE w:val="0"/>
+        <w:autoSpaceDN w:val="0"/>
+        <w:adjustRightInd w:val="0"/>
+        <w:spacing w:after="0" w:line="240" w:lineRule="auto"/>
         <w:rPr>
           <w:rFonts w:ascii="Times New Roman" w:hAnsi="Times New Roman" w:cs="Times New Roman"/>
           <w:sz w:val="28"/>
           <w:szCs w:val="28"/>
         </w:rPr>
-        <w:t>домов</w:t>
-      </w:r>
-      <w:proofErr w:type="gramEnd"/>
+      </w:pPr>
       <w:r>
         <w:rPr>
           <w:rFonts w:ascii="Times New Roman" w:hAnsi="Times New Roman" w:cs="Times New Roman"/>
           <w:sz w:val="28"/>
           <w:szCs w:val="28"/>
         </w:rPr>
-        <w:t xml:space="preserve"> граничащих с рекой(CHAS) и нет (граничит/не граничит, стоимость)</w:t>
-      </w:r>
-    </w:p>
-    <w:p>
-      <w:pPr>
-        <w:autoSpaceDE w:val="0"/>
-        <w:autoSpaceDN w:val="0"/>
-        <w:adjustRightInd w:val="0"/>
-        <w:spacing w:after="0" w:line="240" w:lineRule="auto"/>
+        <w:t xml:space="preserve">6. Выведите среднюю стоимость </w:t>
+      </w:r>
+      <w:proofErr w:type="gramStart"/>
+      <w:r>
         <w:rPr>
           <w:rFonts w:ascii="Times New Roman" w:hAnsi="Times New Roman" w:cs="Times New Roman"/>
           <w:sz w:val="28"/>
           <w:szCs w:val="28"/>
         </w:rPr>
-      </w:pPr>
-    </w:p>
-    <w:p>
-      <w:pPr>
-        <w:autoSpaceDE w:val="0"/>
-        <w:autoSpaceDN w:val="0"/>
-        <w:adjustRightInd w:val="0"/>
-        <w:spacing w:after="0" w:line="240" w:lineRule="auto"/>
-        <w:rPr>
-          <w:rFonts w:ascii="Consolas" w:hAnsi="Consolas" w:cs="Consolas"/>
-          <w:sz w:val="19"/>
-          <w:szCs w:val="19"/>
-          <w:lang w:val="en-US"/>
-        </w:rPr>
-      </w:pPr>
-      <w:r>
-        <w:rPr>
-          <w:rFonts w:ascii="Consolas" w:hAnsi="Consolas" w:cs="Consolas"/>
-          <w:sz w:val="19"/>
-          <w:szCs w:val="19"/>
-          <w:lang w:val="en-US"/>
+        <w:t>домов</w:t>
+      </w:r>
+      <w:proofErr w:type="gramEnd"/>
+      <w:r>
+        <w:rPr>
+          <w:rFonts w:ascii="Times New Roman" w:hAnsi="Times New Roman" w:cs="Times New Roman"/>
+          <w:sz w:val="28"/>
+          <w:szCs w:val="28"/>
+        </w:rPr>
+        <w:t xml:space="preserve"> граничащих с рекой(CHAS) и нет (граничит/не граничит, стоимость)</w:t>
+      </w:r>
+    </w:p>
+    <w:p>
+      <w:pPr>
+        <w:autoSpaceDE w:val="0"/>
+        <w:autoSpaceDN w:val="0"/>
+        <w:adjustRightInd w:val="0"/>
+        <w:spacing w:after="0" w:line="240" w:lineRule="auto"/>
+        <w:rPr>
+          <w:rFonts w:ascii="Times New Roman" w:hAnsi="Times New Roman" w:cs="Times New Roman"/>
+          <w:sz w:val="28"/>
+          <w:szCs w:val="28"/>
+        </w:rPr>
+      </w:pPr>
+    </w:p>
+    <w:p>
+      <w:pPr>
+        <w:autoSpaceDE w:val="0"/>
+        <w:autoSpaceDN w:val="0"/>
+        <w:adjustRightInd w:val="0"/>
+        <w:spacing w:after="0" w:line="240" w:lineRule="auto"/>
+        <w:rPr>
+          <w:rFonts w:ascii="Consolas" w:hAnsi="Consolas" w:cs="Consolas"/>
+          <w:sz w:val="19"/>
+          <w:szCs w:val="19"/>
+          <w:lang w:val="en-US"/>
+        </w:rPr>
+      </w:pPr>
+      <w:r>
+        <w:rPr>
+          <w:rFonts w:ascii="Consolas" w:hAnsi="Consolas" w:cs="Consolas"/>
+          <w:sz w:val="19"/>
+          <w:szCs w:val="19"/>
         </w:rPr>
         <w:t xml:space="preserve">    </w:t>
       </w:r>
@@ -14609,7 +14699,10 @@
     </w:p>
     <w:p>
       <w:r>
-        <w:lastRenderedPageBreak/>
+        <w:rPr>
+          <w:noProof/>
+          <w:lang w:eastAsia="ru-RU"/>
+        </w:rPr>
         <w:drawing>
           <wp:inline distT="0" distB="0" distL="0" distR="0" wp14:anchorId="1E9DDA48" wp14:editId="1D9703C2">
             <wp:extent cx="2800741" cy="1000265"/>
@@ -18048,6 +18141,7 @@
           <w:sz w:val="19"/>
           <w:szCs w:val="19"/>
         </w:rPr>
+        <w:lastRenderedPageBreak/>
         <w:t>WHERE</w:t>
       </w:r>
       <w:r>
@@ -18122,6 +18216,10 @@
     </w:p>
     <w:p>
       <w:r>
+        <w:rPr>
+          <w:noProof/>
+          <w:lang w:eastAsia="ru-RU"/>
+        </w:rPr>
         <w:drawing>
           <wp:inline distT="0" distB="0" distL="0" distR="0" wp14:anchorId="0F9EDC7C" wp14:editId="375A2A10">
             <wp:extent cx="2276793" cy="1286054"/>
@@ -18161,23 +18259,20 @@
     </w:p>
     <w:p>
       <w:pPr>
-        <w:autoSpaceDE w:val="0"/>
-        <w:autoSpaceDN w:val="0"/>
-        <w:adjustRightInd w:val="0"/>
-        <w:spacing w:after="0" w:line="240" w:lineRule="auto"/>
         <w:rPr>
           <w:rFonts w:ascii="Times New Roman" w:hAnsi="Times New Roman" w:cs="Times New Roman"/>
           <w:sz w:val="28"/>
           <w:szCs w:val="28"/>
         </w:rPr>
       </w:pPr>
+      <w:proofErr w:type="gramStart"/>
       <w:r>
         <w:rPr>
           <w:rFonts w:ascii="Times New Roman" w:hAnsi="Times New Roman" w:cs="Times New Roman"/>
           <w:sz w:val="28"/>
           <w:szCs w:val="28"/>
         </w:rPr>
-        <w:t>8. Выведите значения долей промышленной застройки(INDUS), концентрации оксидов азота(NOX) и по их перц</w:t>
+        <w:t xml:space="preserve">Вывод: </w:t>
       </w:r>
       <w:r>
         <w:rPr>
@@ -18185,15 +18280,16 @@
           <w:sz w:val="28"/>
           <w:szCs w:val="28"/>
         </w:rPr>
-        <w:t>ентилям - 10, 20 ... 100 (перцен</w:t>
-      </w:r>
+        <w:t xml:space="preserve"> Доля</w:t>
+      </w:r>
+      <w:proofErr w:type="gramEnd"/>
       <w:r>
         <w:rPr>
           <w:rFonts w:ascii="Times New Roman" w:hAnsi="Times New Roman" w:cs="Times New Roman"/>
           <w:sz w:val="28"/>
           <w:szCs w:val="28"/>
         </w:rPr>
-        <w:t>тиль</w:t>
+        <w:t xml:space="preserve"> неторгового бизнеса на город (INDUS) положительно коррелирует с концентрацией оксидов азота (NOX)</w:t>
       </w:r>
       <w:r>
         <w:rPr>
@@ -18201,47 +18297,56 @@
           <w:sz w:val="28"/>
           <w:szCs w:val="28"/>
         </w:rPr>
-        <w:t xml:space="preserve"> </w:t>
-      </w:r>
+        <w:t xml:space="preserve">, </w:t>
+      </w:r>
+      <w:proofErr w:type="spellStart"/>
       <w:r>
         <w:rPr>
           <w:rFonts w:ascii="Times New Roman" w:hAnsi="Times New Roman" w:cs="Times New Roman"/>
           <w:sz w:val="28"/>
           <w:szCs w:val="28"/>
         </w:rPr>
-        <w:t>(10,20...100),</w:t>
-      </w:r>
+        <w:t>т.е</w:t>
+      </w:r>
+      <w:proofErr w:type="spellEnd"/>
       <w:r>
         <w:rPr>
           <w:rFonts w:ascii="Times New Roman" w:hAnsi="Times New Roman" w:cs="Times New Roman"/>
           <w:sz w:val="28"/>
           <w:szCs w:val="28"/>
         </w:rPr>
-        <w:t xml:space="preserve"> </w:t>
-      </w:r>
+        <w:t xml:space="preserve"> чем </w:t>
+      </w:r>
+      <w:bookmarkStart w:id="0" w:name="_GoBack"/>
+      <w:bookmarkEnd w:id="0"/>
       <w:r>
         <w:rPr>
           <w:rFonts w:ascii="Times New Roman" w:hAnsi="Times New Roman" w:cs="Times New Roman"/>
           <w:sz w:val="28"/>
           <w:szCs w:val="28"/>
         </w:rPr>
-        <w:t>значение INDUS, значение NOX).</w:t>
-      </w:r>
-      <w:r>
+        <w:t xml:space="preserve">больше развит бизнес (что предполагает заводы и разрабатывающие предприятия), тем выше концентрация азота. </w:t>
+      </w:r>
+    </w:p>
+    <w:p>
+      <w:pPr>
+        <w:autoSpaceDE w:val="0"/>
+        <w:autoSpaceDN w:val="0"/>
+        <w:adjustRightInd w:val="0"/>
+        <w:spacing w:after="0" w:line="240" w:lineRule="auto"/>
         <w:rPr>
           <w:rFonts w:ascii="Times New Roman" w:hAnsi="Times New Roman" w:cs="Times New Roman"/>
           <w:sz w:val="28"/>
           <w:szCs w:val="28"/>
         </w:rPr>
-        <w:t xml:space="preserve"> </w:t>
-      </w:r>
+      </w:pPr>
       <w:r>
         <w:rPr>
           <w:rFonts w:ascii="Times New Roman" w:hAnsi="Times New Roman" w:cs="Times New Roman"/>
           <w:sz w:val="28"/>
           <w:szCs w:val="28"/>
         </w:rPr>
-        <w:t>Напишите прослеживается между ними взаимосвязь</w:t>
+        <w:t>8. Выведите значения долей промышленной застройки(INDUS), концентрации оксидов азота(NOX) и по их перц</w:t>
       </w:r>
       <w:r>
         <w:rPr>
@@ -18249,6 +18354,70 @@
           <w:sz w:val="28"/>
           <w:szCs w:val="28"/>
         </w:rPr>
+        <w:t>ентилям - 10, 20 ... 100 (перцен</w:t>
+      </w:r>
+      <w:r>
+        <w:rPr>
+          <w:rFonts w:ascii="Times New Roman" w:hAnsi="Times New Roman" w:cs="Times New Roman"/>
+          <w:sz w:val="28"/>
+          <w:szCs w:val="28"/>
+        </w:rPr>
+        <w:t>тиль</w:t>
+      </w:r>
+      <w:r>
+        <w:rPr>
+          <w:rFonts w:ascii="Times New Roman" w:hAnsi="Times New Roman" w:cs="Times New Roman"/>
+          <w:sz w:val="28"/>
+          <w:szCs w:val="28"/>
+        </w:rPr>
+        <w:t xml:space="preserve"> </w:t>
+      </w:r>
+      <w:r>
+        <w:rPr>
+          <w:rFonts w:ascii="Times New Roman" w:hAnsi="Times New Roman" w:cs="Times New Roman"/>
+          <w:sz w:val="28"/>
+          <w:szCs w:val="28"/>
+        </w:rPr>
+        <w:t>(10,20...100),</w:t>
+      </w:r>
+      <w:r>
+        <w:rPr>
+          <w:rFonts w:ascii="Times New Roman" w:hAnsi="Times New Roman" w:cs="Times New Roman"/>
+          <w:sz w:val="28"/>
+          <w:szCs w:val="28"/>
+        </w:rPr>
+        <w:t xml:space="preserve"> </w:t>
+      </w:r>
+      <w:r>
+        <w:rPr>
+          <w:rFonts w:ascii="Times New Roman" w:hAnsi="Times New Roman" w:cs="Times New Roman"/>
+          <w:sz w:val="28"/>
+          <w:szCs w:val="28"/>
+        </w:rPr>
+        <w:t>значение INDUS, значение NOX).</w:t>
+      </w:r>
+      <w:r>
+        <w:rPr>
+          <w:rFonts w:ascii="Times New Roman" w:hAnsi="Times New Roman" w:cs="Times New Roman"/>
+          <w:sz w:val="28"/>
+          <w:szCs w:val="28"/>
+        </w:rPr>
+        <w:t xml:space="preserve"> </w:t>
+      </w:r>
+      <w:r>
+        <w:rPr>
+          <w:rFonts w:ascii="Times New Roman" w:hAnsi="Times New Roman" w:cs="Times New Roman"/>
+          <w:sz w:val="28"/>
+          <w:szCs w:val="28"/>
+        </w:rPr>
+        <w:t>Напишите прослеживается между ними взаимосвязь</w:t>
+      </w:r>
+      <w:r>
+        <w:rPr>
+          <w:rFonts w:ascii="Times New Roman" w:hAnsi="Times New Roman" w:cs="Times New Roman"/>
+          <w:sz w:val="28"/>
+          <w:szCs w:val="28"/>
+        </w:rPr>
         <w:t>.</w:t>
       </w:r>
     </w:p>
@@ -18262,16 +18431,17 @@
           <w:rFonts w:ascii="Consolas" w:hAnsi="Consolas" w:cs="Consolas"/>
           <w:sz w:val="19"/>
           <w:szCs w:val="19"/>
-        </w:rPr>
-      </w:pPr>
-      <w:r>
-        <w:rPr>
-          <w:rFonts w:ascii="Consolas" w:hAnsi="Consolas" w:cs="Consolas"/>
-          <w:color w:val="0000FF"/>
-          <w:sz w:val="19"/>
-          <w:szCs w:val="19"/>
-        </w:rPr>
-        <w:lastRenderedPageBreak/>
+          <w:lang w:val="en-US"/>
+        </w:rPr>
+      </w:pPr>
+      <w:r>
+        <w:rPr>
+          <w:rFonts w:ascii="Consolas" w:hAnsi="Consolas" w:cs="Consolas"/>
+          <w:color w:val="0000FF"/>
+          <w:sz w:val="19"/>
+          <w:szCs w:val="19"/>
+          <w:lang w:val="en-US"/>
+        </w:rPr>
         <w:t>SELECT</w:t>
       </w:r>
     </w:p>
@@ -19236,7 +19406,8 @@
       </w:pPr>
       <w:r>
         <w:rPr>
-          <w:lang w:val="en-US"/>
+          <w:noProof/>
+          <w:lang w:eastAsia="ru-RU"/>
         </w:rPr>
         <w:lastRenderedPageBreak/>
         <w:drawing>
@@ -19312,17 +19483,7 @@
           <w:sz w:val="28"/>
           <w:szCs w:val="28"/>
         </w:rPr>
-        <w:t xml:space="preserve"> при увеличении доли промышленной з</w:t>
-      </w:r>
-      <w:bookmarkStart w:id="0" w:name="_GoBack"/>
-      <w:bookmarkEnd w:id="0"/>
-      <w:r>
-        <w:rPr>
-          <w:rFonts w:ascii="Times New Roman" w:hAnsi="Times New Roman" w:cs="Times New Roman"/>
-          <w:sz w:val="28"/>
-          <w:szCs w:val="28"/>
-        </w:rPr>
-        <w:t>астройки растет концентрация азота</w:t>
+        <w:t xml:space="preserve"> при увеличении доли промышленной застройки растет концентрация азота</w:t>
       </w:r>
     </w:p>
     <w:p/>

</xml_diff>